<commit_message>
Changes: - new resumes added - word file compatiability issues resolved
</commit_message>
<xml_diff>
--- a/test_data/AnuragSinghal.docx
+++ b/test_data/AnuragSinghal.docx
@@ -1,6 +1,6 @@
 
 <file path=word/document.xml><?xml version="1.0" encoding="utf-8"?>
-<w:document xmlns:ve="http://schemas.openxmlformats.org/markup-compatibility/2006" xmlns:o="urn:schemas-microsoft-com:office:office" xmlns:r="http://schemas.openxmlformats.org/officeDocument/2006/relationships" xmlns:m="http://schemas.openxmlformats.org/officeDocument/2006/math" xmlns:v="urn:schemas-microsoft-com:vml" xmlns:wp="http://schemas.openxmlformats.org/drawingml/2006/wordprocessingDrawing" xmlns:w10="urn:schemas-microsoft-com:office:word" xmlns:w="http://schemas.openxmlformats.org/wordprocessingml/2006/main" xmlns:wne="http://schemas.microsoft.com/office/word/2006/wordml">
+<w:document xmlns:wpc="http://schemas.microsoft.com/office/word/2010/wordprocessingCanvas" xmlns:mc="http://schemas.openxmlformats.org/markup-compatibility/2006" xmlns:o="urn:schemas-microsoft-com:office:office" xmlns:r="http://schemas.openxmlformats.org/officeDocument/2006/relationships" xmlns:m="http://schemas.openxmlformats.org/officeDocument/2006/math" xmlns:v="urn:schemas-microsoft-com:vml" xmlns:wp14="http://schemas.microsoft.com/office/word/2010/wordprocessingDrawing" xmlns:wp="http://schemas.openxmlformats.org/drawingml/2006/wordprocessingDrawing" xmlns:w10="urn:schemas-microsoft-com:office:word" xmlns:w="http://schemas.openxmlformats.org/wordprocessingml/2006/main" xmlns:w14="http://schemas.microsoft.com/office/word/2010/wordml" xmlns:w15="http://schemas.microsoft.com/office/word/2012/wordml" xmlns:wpg="http://schemas.microsoft.com/office/word/2010/wordprocessingGroup" xmlns:wpi="http://schemas.microsoft.com/office/word/2010/wordprocessingInk" xmlns:wne="http://schemas.microsoft.com/office/word/2006/wordml" xmlns:wps="http://schemas.microsoft.com/office/word/2010/wordprocessingShape" mc:Ignorable="w14 w15 wp14">
   <w:body>
     <w:p>
       <w:pPr>
@@ -14,7 +14,8 @@
           <w:lang w:val="en-US"/>
         </w:rPr>
       </w:pPr>
-      <w:proofErr w:type="spellStart"/>
+      <w:bookmarkStart w:id="0" w:name="_GoBack"/>
+      <w:bookmarkEnd w:id="0"/>
       <w:r>
         <w:rPr>
           <w:b/>
@@ -23,31 +24,8 @@
           <w:szCs w:val="32"/>
           <w:lang w:val="en-US"/>
         </w:rPr>
-        <w:t>Anurag</w:t>
+        <w:t>Anurag Singhal</w:t>
       </w:r>
-      <w:proofErr w:type="spellEnd"/>
-      <w:r>
-        <w:rPr>
-          <w:b/>
-          <w:color w:val="002060"/>
-          <w:sz w:val="32"/>
-          <w:szCs w:val="32"/>
-          <w:lang w:val="en-US"/>
-        </w:rPr>
-        <w:t xml:space="preserve"> </w:t>
-      </w:r>
-      <w:proofErr w:type="spellStart"/>
-      <w:r>
-        <w:rPr>
-          <w:b/>
-          <w:color w:val="002060"/>
-          <w:sz w:val="32"/>
-          <w:szCs w:val="32"/>
-          <w:lang w:val="en-US"/>
-        </w:rPr>
-        <w:t>Singhal</w:t>
-      </w:r>
-      <w:proofErr w:type="spellEnd"/>
     </w:p>
     <w:p>
       <w:pPr>
@@ -128,7 +106,7 @@
                     <a:blip r:embed="rId6" cstate="print">
                       <a:extLst>
                         <a:ext uri="{28A0092B-C50C-407E-A947-70E740481C1C}">
-                          <a14:useLocalDpi xmlns:wps="http://schemas.microsoft.com/office/word/2010/wordprocessingShape" xmlns:wpi="http://schemas.microsoft.com/office/word/2010/wordprocessingInk" xmlns:wpg="http://schemas.microsoft.com/office/word/2010/wordprocessingGroup" xmlns:wpc="http://schemas.microsoft.com/office/word/2010/wordprocessingCanvas" xmlns:wp14="http://schemas.microsoft.com/office/word/2010/wordprocessingDrawing" xmlns:w16se="http://schemas.microsoft.com/office/word/2015/wordml/symex" xmlns:w15="http://schemas.microsoft.com/office/word/2012/wordml" xmlns:w14="http://schemas.microsoft.com/office/word/2010/wordml" xmlns:w10="urn:schemas-microsoft-com:office:word" xmlns:w="http://schemas.openxmlformats.org/wordprocessingml/2006/main" xmlns:v="urn:schemas-microsoft-com:vml" xmlns:o="urn:schemas-microsoft-com:office:office" xmlns:mc="http://schemas.openxmlformats.org/markup-compatibility/2006" xmlns:cx8="http://schemas.microsoft.com/office/drawing/2016/5/14/chartex" xmlns:cx7="http://schemas.microsoft.com/office/drawing/2016/5/13/chartex" xmlns:cx6="http://schemas.microsoft.com/office/drawing/2016/5/12/chartex" xmlns:cx5="http://schemas.microsoft.com/office/drawing/2016/5/11/chartex" xmlns:cx4="http://schemas.microsoft.com/office/drawing/2016/5/10/chartex" xmlns:cx3="http://schemas.microsoft.com/office/drawing/2016/5/9/chartex" xmlns:cx2="http://schemas.microsoft.com/office/drawing/2015/10/21/chartex" xmlns:cx1="http://schemas.microsoft.com/office/drawing/2015/9/8/chartex" xmlns:cx="http://schemas.microsoft.com/office/drawing/2014/chartex" xmlns:a14="http://schemas.microsoft.com/office/drawing/2010/main" xmlns="" val="0"/>
+                          <a14:useLocalDpi xmlns:a14="http://schemas.microsoft.com/office/drawing/2010/main" val="0"/>
                         </a:ext>
                       </a:extLst>
                     </a:blip>
@@ -199,15 +177,7 @@
           <w:sz w:val="20"/>
           <w:szCs w:val="20"/>
         </w:rPr>
-        <w:t xml:space="preserve">Seeking a challenging position in a well-established organization that offers professional growth and ample opportunities to learn and enrich my competencies </w:t>
-      </w:r>
-      <w:r>
-        <w:rPr>
-          <w:rFonts w:ascii="Verdana" w:hAnsi="Verdana" w:cs="Arial"/>
-          <w:sz w:val="20"/>
-          <w:szCs w:val="20"/>
-        </w:rPr>
-        <w:t>in my profession.</w:t>
+        <w:t>Seeking a challenging position in a well-established organization that offers professional growth and ample opportunities to learn and enrich my competencies in my profession.</w:t>
       </w:r>
     </w:p>
     <w:p>
@@ -251,7 +221,7 @@
           <w:insideV w:val="single" w:sz="4" w:space="0" w:color="auto"/>
         </w:tblBorders>
         <w:tblLayout w:type="fixed"/>
-        <w:tblLook w:val="0000"/>
+        <w:tblLook w:val="0000" w:firstRow="0" w:lastRow="0" w:firstColumn="0" w:lastColumn="0" w:noHBand="0" w:noVBand="0"/>
       </w:tblPr>
       <w:tblGrid>
         <w:gridCol w:w="2785"/>
@@ -538,37 +508,8 @@
                 <w:sz w:val="20"/>
                 <w:szCs w:val="20"/>
               </w:rPr>
-              <w:t xml:space="preserve">2 Years </w:t>
-            </w:r>
-            <w:r>
-              <w:rPr>
-                <w:rFonts w:ascii="Verdana" w:hAnsi="Verdana" w:cs="Arial"/>
-                <w:b/>
-                <w:sz w:val="20"/>
-                <w:szCs w:val="20"/>
-              </w:rPr>
-              <w:t>8</w:t>
-            </w:r>
-            <w:r>
-              <w:rPr>
-                <w:rFonts w:ascii="Verdana" w:hAnsi="Verdana" w:cs="Arial"/>
-                <w:b/>
-                <w:sz w:val="20"/>
-                <w:szCs w:val="20"/>
-              </w:rPr>
-              <w:t xml:space="preserve"> Month</w:t>
-            </w:r>
-            <w:r>
-              <w:rPr>
-                <w:rFonts w:ascii="Verdana" w:hAnsi="Verdana" w:cs="Arial"/>
-                <w:b/>
-                <w:sz w:val="20"/>
-                <w:szCs w:val="20"/>
-              </w:rPr>
-              <w:t>s</w:t>
-            </w:r>
-            <w:bookmarkStart w:id="0" w:name="_GoBack"/>
-            <w:bookmarkEnd w:id="0"/>
+              <w:t>2 Years 8 Months</w:t>
+            </w:r>
             <w:r>
               <w:rPr>
                 <w:rFonts w:ascii="Verdana" w:hAnsi="Verdana" w:cs="Arial"/>
@@ -639,7 +580,7 @@
           <w:insideV w:val="single" w:sz="4" w:space="0" w:color="auto"/>
         </w:tblBorders>
         <w:tblLayout w:type="fixed"/>
-        <w:tblLook w:val="0000"/>
+        <w:tblLook w:val="0000" w:firstRow="0" w:lastRow="0" w:firstColumn="0" w:lastColumn="0" w:noHBand="0" w:noVBand="0"/>
       </w:tblPr>
       <w:tblGrid>
         <w:gridCol w:w="2794"/>
@@ -742,44 +683,12 @@
                 <w:sz w:val="18"/>
               </w:rPr>
             </w:pPr>
-            <w:proofErr w:type="spellStart"/>
             <w:r>
               <w:rPr>
                 <w:rFonts w:ascii="Verdana" w:hAnsi="Verdana"/>
                 <w:sz w:val="18"/>
               </w:rPr>
-              <w:t>Hadoop</w:t>
-            </w:r>
-            <w:proofErr w:type="spellEnd"/>
-            <w:r>
-              <w:rPr>
-                <w:rFonts w:ascii="Verdana" w:hAnsi="Verdana"/>
-                <w:sz w:val="18"/>
-              </w:rPr>
-              <w:t xml:space="preserve"> – Spark (With SCALA) , Hive ,</w:t>
-            </w:r>
-            <w:r>
-              <w:rPr>
-                <w:rFonts w:ascii="Verdana" w:hAnsi="Verdana"/>
-                <w:sz w:val="18"/>
-              </w:rPr>
-              <w:t xml:space="preserve"> </w:t>
-            </w:r>
-            <w:proofErr w:type="spellStart"/>
-            <w:r>
-              <w:rPr>
-                <w:rFonts w:ascii="Verdana" w:hAnsi="Verdana"/>
-                <w:sz w:val="18"/>
-              </w:rPr>
-              <w:t>MapReduce</w:t>
-            </w:r>
-            <w:proofErr w:type="spellEnd"/>
-            <w:r>
-              <w:rPr>
-                <w:rFonts w:ascii="Verdana" w:hAnsi="Verdana"/>
-                <w:sz w:val="18"/>
-              </w:rPr>
-              <w:t xml:space="preserve">, HDFS, </w:t>
+              <w:t xml:space="preserve">Hadoop – Spark (With SCALA) , Hive , MapReduce, HDFS, </w:t>
             </w:r>
             <w:proofErr w:type="spellStart"/>
             <w:r>
@@ -1325,7 +1234,7 @@
           <w:insideV w:val="single" w:sz="4" w:space="0" w:color="auto"/>
         </w:tblBorders>
         <w:tblLayout w:type="fixed"/>
-        <w:tblLook w:val="0000"/>
+        <w:tblLook w:val="0000" w:firstRow="0" w:lastRow="0" w:firstColumn="0" w:lastColumn="0" w:noHBand="0" w:noVBand="0"/>
       </w:tblPr>
       <w:tblGrid>
         <w:gridCol w:w="3330"/>
@@ -1420,33 +1329,7 @@
                 <w:sz w:val="20"/>
                 <w:szCs w:val="20"/>
               </w:rPr>
-              <w:t xml:space="preserve">Awarded with “INSTA AWARD” for best contribution in Data Migration Activity and handling Reporting </w:t>
-            </w:r>
-            <w:r>
-              <w:rPr>
-                <w:rFonts w:ascii="Verdana" w:hAnsi="Verdana" w:cs="Calibri"/>
-                <w:sz w:val="20"/>
-                <w:szCs w:val="20"/>
-              </w:rPr>
-              <w:t xml:space="preserve">Dashboard of </w:t>
-            </w:r>
-            <w:proofErr w:type="spellStart"/>
-            <w:r>
-              <w:rPr>
-                <w:rFonts w:ascii="Verdana" w:hAnsi="Verdana" w:cs="Calibri"/>
-                <w:sz w:val="20"/>
-                <w:szCs w:val="20"/>
-              </w:rPr>
-              <w:t>Airtel</w:t>
-            </w:r>
-            <w:proofErr w:type="spellEnd"/>
-            <w:r>
-              <w:rPr>
-                <w:rFonts w:ascii="Verdana" w:hAnsi="Verdana" w:cs="Calibri"/>
-                <w:sz w:val="20"/>
-                <w:szCs w:val="20"/>
-              </w:rPr>
-              <w:t xml:space="preserve"> Money project</w:t>
+              <w:t>Awarded with “INSTA AWARD” for best contribution in Data Migration Activity and handling Reporting Dashboard of Airtel Money project</w:t>
             </w:r>
           </w:p>
           <w:p>
@@ -1595,7 +1478,7 @@
           <w:insideV w:val="single" w:sz="4" w:space="0" w:color="auto"/>
         </w:tblBorders>
         <w:tblLayout w:type="fixed"/>
-        <w:tblLook w:val="0000"/>
+        <w:tblLook w:val="0000" w:firstRow="0" w:lastRow="0" w:firstColumn="0" w:lastColumn="0" w:noHBand="0" w:noVBand="0"/>
       </w:tblPr>
       <w:tblGrid>
         <w:gridCol w:w="3240"/>
@@ -1762,7 +1645,6 @@
               </w:rPr>
               <w:tab/>
             </w:r>
-            <w:proofErr w:type="spellStart"/>
             <w:r>
               <w:rPr>
                 <w:rFonts w:ascii="Verdana" w:hAnsi="Verdana" w:cs="Calibri"/>
@@ -1772,43 +1654,7 @@
                 <w:szCs w:val="19"/>
                 <w:shd w:val="clear" w:color="auto" w:fill="FFFFFF"/>
               </w:rPr>
-              <w:t>Airtel</w:t>
-            </w:r>
-            <w:proofErr w:type="spellEnd"/>
-            <w:r>
-              <w:rPr>
-                <w:rFonts w:ascii="Verdana" w:hAnsi="Verdana" w:cs="Calibri"/>
-                <w:b/>
-                <w:color w:val="222222"/>
-                <w:sz w:val="19"/>
-                <w:szCs w:val="19"/>
-                <w:shd w:val="clear" w:color="auto" w:fill="FFFFFF"/>
-              </w:rPr>
-              <w:t xml:space="preserve"> Money, </w:t>
-            </w:r>
-            <w:proofErr w:type="spellStart"/>
-            <w:r>
-              <w:rPr>
-                <w:rFonts w:ascii="Verdana" w:hAnsi="Verdana" w:cs="Calibri"/>
-                <w:b/>
-                <w:color w:val="222222"/>
-                <w:sz w:val="19"/>
-                <w:szCs w:val="19"/>
-                <w:shd w:val="clear" w:color="auto" w:fill="FFFFFF"/>
-              </w:rPr>
-              <w:t>Airtel</w:t>
-            </w:r>
-            <w:proofErr w:type="spellEnd"/>
-            <w:r>
-              <w:rPr>
-                <w:rFonts w:ascii="Verdana" w:hAnsi="Verdana" w:cs="Calibri"/>
-                <w:b/>
-                <w:color w:val="222222"/>
-                <w:sz w:val="19"/>
-                <w:szCs w:val="19"/>
-                <w:shd w:val="clear" w:color="auto" w:fill="FFFFFF"/>
-              </w:rPr>
-              <w:t xml:space="preserve"> payments bank</w:t>
+              <w:t>Airtel Money, Airtel payments bank</w:t>
             </w:r>
           </w:p>
           <w:p>
@@ -1842,18 +1688,7 @@
                 <w:shd w:val="clear" w:color="auto" w:fill="FFFFFF"/>
               </w:rPr>
               <w:tab/>
-              <w:t xml:space="preserve">   </w:t>
-            </w:r>
-            <w:proofErr w:type="spellStart"/>
-            <w:r>
-              <w:rPr>
-                <w:rFonts w:ascii="Verdana" w:hAnsi="Verdana" w:cs="Calibri"/>
-                <w:color w:val="222222"/>
-                <w:sz w:val="19"/>
-                <w:szCs w:val="19"/>
-                <w:shd w:val="clear" w:color="auto" w:fill="FFFFFF"/>
-              </w:rPr>
-              <w:t>B</w:t>
+              <w:t xml:space="preserve">   B</w:t>
             </w:r>
             <w:r>
               <w:rPr>
@@ -1864,37 +1699,146 @@
                 <w:szCs w:val="19"/>
                 <w:shd w:val="clear" w:color="auto" w:fill="FFFFFF"/>
               </w:rPr>
-              <w:t>harti</w:t>
+              <w:t>harti Airtel</w:t>
+            </w:r>
+          </w:p>
+          <w:p>
+            <w:pPr>
+              <w:spacing w:line="276" w:lineRule="auto"/>
+              <w:rPr>
+                <w:rFonts w:ascii="Verdana" w:hAnsi="Verdana" w:cs="Calibri"/>
+                <w:color w:val="222222"/>
+                <w:sz w:val="19"/>
+                <w:szCs w:val="19"/>
+                <w:shd w:val="clear" w:color="auto" w:fill="FFFFFF"/>
+              </w:rPr>
+            </w:pPr>
+            <w:r>
+              <w:rPr>
+                <w:rFonts w:ascii="Verdana" w:hAnsi="Verdana" w:cs="Calibri"/>
+                <w:color w:val="222222"/>
+                <w:sz w:val="19"/>
+                <w:szCs w:val="19"/>
+                <w:shd w:val="clear" w:color="auto" w:fill="FFFFFF"/>
+              </w:rPr>
+              <w:t xml:space="preserve">    Big Data Technologies: Spark, </w:t>
+            </w:r>
+            <w:proofErr w:type="spellStart"/>
+            <w:r>
+              <w:rPr>
+                <w:rFonts w:ascii="Verdana" w:hAnsi="Verdana" w:cs="Calibri"/>
+                <w:color w:val="222222"/>
+                <w:sz w:val="19"/>
+                <w:szCs w:val="19"/>
+                <w:shd w:val="clear" w:color="auto" w:fill="FFFFFF"/>
+              </w:rPr>
+              <w:t>Sqoop</w:t>
             </w:r>
             <w:proofErr w:type="spellEnd"/>
             <w:r>
               <w:rPr>
                 <w:rFonts w:ascii="Verdana" w:hAnsi="Verdana" w:cs="Calibri"/>
+                <w:color w:val="222222"/>
+                <w:sz w:val="19"/>
+                <w:szCs w:val="19"/>
+                <w:shd w:val="clear" w:color="auto" w:fill="FFFFFF"/>
+              </w:rPr>
+              <w:t>, Hive, MapReduce.</w:t>
+            </w:r>
+          </w:p>
+          <w:p>
+            <w:pPr>
+              <w:spacing w:line="276" w:lineRule="auto"/>
+              <w:rPr>
+                <w:rFonts w:ascii="Verdana" w:hAnsi="Verdana" w:cs="Calibri"/>
+                <w:color w:val="222222"/>
+                <w:sz w:val="19"/>
+                <w:szCs w:val="19"/>
+                <w:shd w:val="clear" w:color="auto" w:fill="FFFFFF"/>
+              </w:rPr>
+            </w:pPr>
+            <w:r>
+              <w:rPr>
+                <w:rFonts w:ascii="Verdana" w:hAnsi="Verdana" w:cs="Calibri"/>
+                <w:color w:val="222222"/>
+                <w:sz w:val="19"/>
+                <w:szCs w:val="19"/>
+                <w:shd w:val="clear" w:color="auto" w:fill="FFFFFF"/>
+              </w:rPr>
+              <w:t xml:space="preserve">    Technologies:  Core Java, J2EE, Oracle PL/SQL (RDBMS), Jasper Reports, Struts, JDBC, </w:t>
+            </w:r>
+            <w:proofErr w:type="spellStart"/>
+            <w:r>
+              <w:rPr>
+                <w:rFonts w:ascii="Verdana" w:hAnsi="Verdana" w:cs="Calibri"/>
+                <w:color w:val="222222"/>
+                <w:sz w:val="19"/>
+                <w:szCs w:val="19"/>
+                <w:shd w:val="clear" w:color="auto" w:fill="FFFFFF"/>
+              </w:rPr>
+              <w:t>JSP</w:t>
+            </w:r>
+            <w:proofErr w:type="gramStart"/>
+            <w:r>
+              <w:rPr>
+                <w:rFonts w:ascii="Verdana" w:hAnsi="Verdana" w:cs="Calibri"/>
+                <w:color w:val="222222"/>
+                <w:sz w:val="19"/>
+                <w:szCs w:val="19"/>
+                <w:shd w:val="clear" w:color="auto" w:fill="FFFFFF"/>
+              </w:rPr>
+              <w:t>,Shell</w:t>
+            </w:r>
+            <w:proofErr w:type="spellEnd"/>
+            <w:proofErr w:type="gramEnd"/>
+            <w:r>
+              <w:rPr>
+                <w:rFonts w:ascii="Verdana" w:hAnsi="Verdana" w:cs="Calibri"/>
+                <w:color w:val="222222"/>
+                <w:sz w:val="19"/>
+                <w:szCs w:val="19"/>
+                <w:shd w:val="clear" w:color="auto" w:fill="FFFFFF"/>
+              </w:rPr>
+              <w:t xml:space="preserve"> Scripting.</w:t>
+            </w:r>
+          </w:p>
+          <w:p>
+            <w:pPr>
+              <w:spacing w:line="276" w:lineRule="auto"/>
+              <w:rPr>
+                <w:rFonts w:ascii="Verdana" w:hAnsi="Verdana" w:cs="Calibri"/>
+                <w:color w:val="222222"/>
+                <w:sz w:val="19"/>
+                <w:szCs w:val="19"/>
+                <w:shd w:val="clear" w:color="auto" w:fill="FFFFFF"/>
+              </w:rPr>
+            </w:pPr>
+          </w:p>
+          <w:p>
+            <w:pPr>
+              <w:spacing w:line="276" w:lineRule="auto"/>
+              <w:jc w:val="both"/>
+              <w:rPr>
+                <w:rFonts w:ascii="Verdana" w:hAnsi="Verdana" w:cs="Calibri"/>
+                <w:color w:val="222222"/>
+                <w:sz w:val="19"/>
+                <w:szCs w:val="19"/>
+                <w:shd w:val="clear" w:color="auto" w:fill="FFFFFF"/>
+              </w:rPr>
+            </w:pPr>
+            <w:r>
+              <w:rPr>
+                <w:rFonts w:ascii="Verdana" w:hAnsi="Verdana" w:cs="Calibri"/>
+                <w:b/>
                 <w:bCs/>
                 <w:color w:val="222222"/>
                 <w:sz w:val="19"/>
                 <w:szCs w:val="19"/>
                 <w:shd w:val="clear" w:color="auto" w:fill="FFFFFF"/>
               </w:rPr>
-              <w:t xml:space="preserve"> </w:t>
-            </w:r>
-            <w:proofErr w:type="spellStart"/>
-            <w:r>
-              <w:rPr>
-                <w:rFonts w:ascii="Verdana" w:hAnsi="Verdana" w:cs="Calibri"/>
-                <w:bCs/>
-                <w:color w:val="222222"/>
-                <w:sz w:val="19"/>
-                <w:szCs w:val="19"/>
-                <w:shd w:val="clear" w:color="auto" w:fill="FFFFFF"/>
-              </w:rPr>
-              <w:t>Airtel</w:t>
-            </w:r>
-            <w:proofErr w:type="spellEnd"/>
-          </w:p>
-          <w:p>
-            <w:pPr>
-              <w:spacing w:line="276" w:lineRule="auto"/>
+              <w:t>Project Description</w:t>
+            </w:r>
+            <w:r>
               <w:rPr>
                 <w:rFonts w:ascii="Verdana" w:hAnsi="Verdana" w:cs="Calibri"/>
                 <w:color w:val="222222"/>
@@ -1902,8 +1846,13 @@
                 <w:szCs w:val="19"/>
                 <w:shd w:val="clear" w:color="auto" w:fill="FFFFFF"/>
               </w:rPr>
-            </w:pPr>
-            <w:r>
+              <w:t xml:space="preserve">: </w:t>
+            </w:r>
+          </w:p>
+          <w:p>
+            <w:pPr>
+              <w:spacing w:line="276" w:lineRule="auto"/>
+              <w:jc w:val="both"/>
               <w:rPr>
                 <w:rFonts w:ascii="Verdana" w:hAnsi="Verdana" w:cs="Calibri"/>
                 <w:color w:val="222222"/>
@@ -1911,119 +1860,6 @@
                 <w:szCs w:val="19"/>
                 <w:shd w:val="clear" w:color="auto" w:fill="FFFFFF"/>
               </w:rPr>
-              <w:t xml:space="preserve">    Big Data Technologies: Spark, </w:t>
-            </w:r>
-            <w:proofErr w:type="spellStart"/>
-            <w:r>
-              <w:rPr>
-                <w:rFonts w:ascii="Verdana" w:hAnsi="Verdana" w:cs="Calibri"/>
-                <w:color w:val="222222"/>
-                <w:sz w:val="19"/>
-                <w:szCs w:val="19"/>
-                <w:shd w:val="clear" w:color="auto" w:fill="FFFFFF"/>
-              </w:rPr>
-              <w:t>Sqoop</w:t>
-            </w:r>
-            <w:proofErr w:type="spellEnd"/>
-            <w:r>
-              <w:rPr>
-                <w:rFonts w:ascii="Verdana" w:hAnsi="Verdana" w:cs="Calibri"/>
-                <w:color w:val="222222"/>
-                <w:sz w:val="19"/>
-                <w:szCs w:val="19"/>
-                <w:shd w:val="clear" w:color="auto" w:fill="FFFFFF"/>
-              </w:rPr>
-              <w:t xml:space="preserve">, Hive, </w:t>
-            </w:r>
-            <w:proofErr w:type="spellStart"/>
-            <w:r>
-              <w:rPr>
-                <w:rFonts w:ascii="Verdana" w:hAnsi="Verdana" w:cs="Calibri"/>
-                <w:color w:val="222222"/>
-                <w:sz w:val="19"/>
-                <w:szCs w:val="19"/>
-                <w:shd w:val="clear" w:color="auto" w:fill="FFFFFF"/>
-              </w:rPr>
-              <w:t>MapReduce</w:t>
-            </w:r>
-            <w:proofErr w:type="spellEnd"/>
-            <w:r>
-              <w:rPr>
-                <w:rFonts w:ascii="Verdana" w:hAnsi="Verdana" w:cs="Calibri"/>
-                <w:color w:val="222222"/>
-                <w:sz w:val="19"/>
-                <w:szCs w:val="19"/>
-                <w:shd w:val="clear" w:color="auto" w:fill="FFFFFF"/>
-              </w:rPr>
-              <w:t>.</w:t>
-            </w:r>
-          </w:p>
-          <w:p>
-            <w:pPr>
-              <w:spacing w:line="276" w:lineRule="auto"/>
-              <w:rPr>
-                <w:rFonts w:ascii="Verdana" w:hAnsi="Verdana" w:cs="Calibri"/>
-                <w:color w:val="222222"/>
-                <w:sz w:val="19"/>
-                <w:szCs w:val="19"/>
-                <w:shd w:val="clear" w:color="auto" w:fill="FFFFFF"/>
-              </w:rPr>
-            </w:pPr>
-            <w:r>
-              <w:rPr>
-                <w:rFonts w:ascii="Verdana" w:hAnsi="Verdana" w:cs="Calibri"/>
-                <w:color w:val="222222"/>
-                <w:sz w:val="19"/>
-                <w:szCs w:val="19"/>
-                <w:shd w:val="clear" w:color="auto" w:fill="FFFFFF"/>
-              </w:rPr>
-              <w:t xml:space="preserve">    Technologies:  Core Java, J2EE, Oracle PL/SQL (RDBMS), Jasper Reports, Struts, JDBC, </w:t>
-            </w:r>
-            <w:proofErr w:type="spellStart"/>
-            <w:r>
-              <w:rPr>
-                <w:rFonts w:ascii="Verdana" w:hAnsi="Verdana" w:cs="Calibri"/>
-                <w:color w:val="222222"/>
-                <w:sz w:val="19"/>
-                <w:szCs w:val="19"/>
-                <w:shd w:val="clear" w:color="auto" w:fill="FFFFFF"/>
-              </w:rPr>
-              <w:t>JSP</w:t>
-            </w:r>
-            <w:proofErr w:type="gramStart"/>
-            <w:r>
-              <w:rPr>
-                <w:rFonts w:ascii="Verdana" w:hAnsi="Verdana" w:cs="Calibri"/>
-                <w:color w:val="222222"/>
-                <w:sz w:val="19"/>
-                <w:szCs w:val="19"/>
-                <w:shd w:val="clear" w:color="auto" w:fill="FFFFFF"/>
-              </w:rPr>
-              <w:t>,Shell</w:t>
-            </w:r>
-            <w:proofErr w:type="spellEnd"/>
-            <w:proofErr w:type="gramEnd"/>
-            <w:r>
-              <w:rPr>
-                <w:rFonts w:ascii="Verdana" w:hAnsi="Verdana" w:cs="Calibri"/>
-                <w:color w:val="222222"/>
-                <w:sz w:val="19"/>
-                <w:szCs w:val="19"/>
-                <w:shd w:val="clear" w:color="auto" w:fill="FFFFFF"/>
-              </w:rPr>
-              <w:t xml:space="preserve"> Scripting.</w:t>
-            </w:r>
-          </w:p>
-          <w:p>
-            <w:pPr>
-              <w:spacing w:line="276" w:lineRule="auto"/>
-              <w:rPr>
-                <w:rFonts w:ascii="Verdana" w:hAnsi="Verdana" w:cs="Calibri"/>
-                <w:color w:val="222222"/>
-                <w:sz w:val="19"/>
-                <w:szCs w:val="19"/>
-                <w:shd w:val="clear" w:color="auto" w:fill="FFFFFF"/>
-              </w:rPr>
             </w:pPr>
           </w:p>
           <w:p>
@@ -2031,54 +1867,6 @@
               <w:spacing w:line="276" w:lineRule="auto"/>
               <w:jc w:val="both"/>
               <w:rPr>
-                <w:rFonts w:ascii="Verdana" w:hAnsi="Verdana" w:cs="Calibri"/>
-                <w:color w:val="222222"/>
-                <w:sz w:val="19"/>
-                <w:szCs w:val="19"/>
-                <w:shd w:val="clear" w:color="auto" w:fill="FFFFFF"/>
-              </w:rPr>
-            </w:pPr>
-            <w:r>
-              <w:rPr>
-                <w:rFonts w:ascii="Verdana" w:hAnsi="Verdana" w:cs="Calibri"/>
-                <w:b/>
-                <w:bCs/>
-                <w:color w:val="222222"/>
-                <w:sz w:val="19"/>
-                <w:szCs w:val="19"/>
-                <w:shd w:val="clear" w:color="auto" w:fill="FFFFFF"/>
-              </w:rPr>
-              <w:t>Project Description</w:t>
-            </w:r>
-            <w:r>
-              <w:rPr>
-                <w:rFonts w:ascii="Verdana" w:hAnsi="Verdana" w:cs="Calibri"/>
-                <w:color w:val="222222"/>
-                <w:sz w:val="19"/>
-                <w:szCs w:val="19"/>
-                <w:shd w:val="clear" w:color="auto" w:fill="FFFFFF"/>
-              </w:rPr>
-              <w:t xml:space="preserve">: </w:t>
-            </w:r>
-          </w:p>
-          <w:p>
-            <w:pPr>
-              <w:spacing w:line="276" w:lineRule="auto"/>
-              <w:jc w:val="both"/>
-              <w:rPr>
-                <w:rFonts w:ascii="Verdana" w:hAnsi="Verdana" w:cs="Calibri"/>
-                <w:color w:val="222222"/>
-                <w:sz w:val="19"/>
-                <w:szCs w:val="19"/>
-                <w:shd w:val="clear" w:color="auto" w:fill="FFFFFF"/>
-              </w:rPr>
-            </w:pPr>
-          </w:p>
-          <w:p>
-            <w:pPr>
-              <w:spacing w:line="276" w:lineRule="auto"/>
-              <w:jc w:val="both"/>
-              <w:rPr>
                 <w:rFonts w:ascii="Verdana" w:eastAsia="Calibri" w:hAnsi="Verdana" w:cs="Calibri"/>
                 <w:color w:val="000000"/>
                 <w:sz w:val="19"/>
@@ -2091,7 +1879,7 @@
                 <w:sz w:val="19"/>
                 <w:szCs w:val="19"/>
               </w:rPr>
-              <w:t xml:space="preserve">         </w:t>
+              <w:t xml:space="preserve">         Airtel M-Commerce is a portfolio of mobile financial services and an application framework for add-in </w:t>
             </w:r>
             <w:proofErr w:type="spellStart"/>
             <w:r>
@@ -2100,7 +1888,7 @@
                 <w:sz w:val="19"/>
                 <w:szCs w:val="19"/>
               </w:rPr>
-              <w:t>Airtel</w:t>
+              <w:t>mWallet</w:t>
             </w:r>
             <w:proofErr w:type="spellEnd"/>
             <w:r>
@@ -2109,41 +1897,7 @@
                 <w:sz w:val="19"/>
                 <w:szCs w:val="19"/>
               </w:rPr>
-              <w:t xml:space="preserve"> M-Commerce is a portfolio of mobile financial services and an application framework for add-in </w:t>
-            </w:r>
-            <w:proofErr w:type="spellStart"/>
-            <w:r>
-              <w:rPr>
-                <w:rFonts w:ascii="Verdana" w:hAnsi="Verdana" w:cs="Calibri"/>
-                <w:sz w:val="19"/>
-                <w:szCs w:val="19"/>
-              </w:rPr>
-              <w:t>mWallet</w:t>
-            </w:r>
-            <w:proofErr w:type="spellEnd"/>
-            <w:r>
-              <w:rPr>
-                <w:rFonts w:ascii="Verdana" w:hAnsi="Verdana" w:cs="Calibri"/>
-                <w:sz w:val="19"/>
-                <w:szCs w:val="19"/>
-              </w:rPr>
-              <w:t xml:space="preserve"> applications. This service ensures end-to-end security throughout the platform with the users' banking and credit information stored with</w:t>
-            </w:r>
-            <w:r>
-              <w:rPr>
-                <w:rFonts w:ascii="Verdana" w:hAnsi="Verdana" w:cs="Calibri"/>
-                <w:sz w:val="19"/>
-                <w:szCs w:val="19"/>
-              </w:rPr>
-              <w:t xml:space="preserve"> their financial institution. It provides every individual mobile phone user the ability to securely and conveniently manage bill payments, fund transfers, point-of-sales purchases and perform other transactions electronically using a mobile device securel</w:t>
-            </w:r>
-            <w:r>
-              <w:rPr>
-                <w:rFonts w:ascii="Verdana" w:hAnsi="Verdana" w:cs="Calibri"/>
-                <w:sz w:val="19"/>
-                <w:szCs w:val="19"/>
-              </w:rPr>
-              <w:t>y.</w:t>
+              <w:t xml:space="preserve"> applications. This service ensures end-to-end security throughout the platform with the users' banking and credit information stored with their financial institution. It provides every individual mobile phone user the ability to securely and conveniently manage bill payments, fund transfers, point-of-sales purchases and perform other transactions electronically using a mobile device securely.</w:t>
             </w:r>
           </w:p>
           <w:p>
@@ -2269,91 +2023,7 @@
                 <w:szCs w:val="19"/>
                 <w:shd w:val="clear" w:color="auto" w:fill="FFFFFF"/>
               </w:rPr>
-              <w:t>1.8</w:t>
-            </w:r>
-            <w:r>
-              <w:rPr>
-                <w:rFonts w:ascii="Verdana" w:hAnsi="Verdana"/>
-                <w:color w:val="333333"/>
-                <w:sz w:val="19"/>
-                <w:szCs w:val="19"/>
-                <w:shd w:val="clear" w:color="auto" w:fill="FFFFFF"/>
-              </w:rPr>
-              <w:t xml:space="preserve"> year</w:t>
-            </w:r>
-            <w:r>
-              <w:rPr>
-                <w:rFonts w:ascii="Verdana" w:hAnsi="Verdana"/>
-                <w:color w:val="333333"/>
-                <w:sz w:val="19"/>
-                <w:szCs w:val="19"/>
-                <w:shd w:val="clear" w:color="auto" w:fill="FFFFFF"/>
-              </w:rPr>
-              <w:t>s</w:t>
-            </w:r>
-            <w:r>
-              <w:rPr>
-                <w:rFonts w:ascii="Verdana" w:hAnsi="Verdana"/>
-                <w:color w:val="333333"/>
-                <w:sz w:val="19"/>
-                <w:szCs w:val="19"/>
-                <w:shd w:val="clear" w:color="auto" w:fill="FFFFFF"/>
-              </w:rPr>
-              <w:t xml:space="preserve"> of </w:t>
-            </w:r>
-            <w:r>
-              <w:rPr>
-                <w:rFonts w:ascii="Verdana" w:hAnsi="Verdana"/>
-                <w:color w:val="333333"/>
-                <w:sz w:val="19"/>
-                <w:szCs w:val="19"/>
-                <w:shd w:val="clear" w:color="auto" w:fill="FFFFFF"/>
-              </w:rPr>
-              <w:t xml:space="preserve">experience on transforming and developing the </w:t>
-            </w:r>
-            <w:proofErr w:type="spellStart"/>
-            <w:r>
-              <w:rPr>
-                <w:rFonts w:ascii="Verdana" w:hAnsi="Verdana"/>
-                <w:color w:val="333333"/>
-                <w:sz w:val="19"/>
-                <w:szCs w:val="19"/>
-                <w:shd w:val="clear" w:color="auto" w:fill="FFFFFF"/>
-              </w:rPr>
-              <w:t>Airtel</w:t>
-            </w:r>
-            <w:proofErr w:type="spellEnd"/>
-            <w:r>
-              <w:rPr>
-                <w:rFonts w:ascii="Verdana" w:hAnsi="Verdana"/>
-                <w:color w:val="333333"/>
-                <w:sz w:val="19"/>
-                <w:szCs w:val="19"/>
-                <w:shd w:val="clear" w:color="auto" w:fill="FFFFFF"/>
-              </w:rPr>
-              <w:t xml:space="preserve"> Payments Bank Reporting Dashboard from legacy code to </w:t>
-            </w:r>
-            <w:proofErr w:type="spellStart"/>
-            <w:r>
-              <w:rPr>
-                <w:rFonts w:ascii="Verdana" w:hAnsi="Verdana"/>
-                <w:color w:val="333333"/>
-                <w:sz w:val="19"/>
-                <w:szCs w:val="19"/>
-                <w:shd w:val="clear" w:color="auto" w:fill="FFFFFF"/>
-              </w:rPr>
-              <w:t>Hadoop</w:t>
-            </w:r>
-            <w:proofErr w:type="spellEnd"/>
-            <w:r>
-              <w:rPr>
-                <w:rFonts w:ascii="Verdana" w:hAnsi="Verdana"/>
-                <w:color w:val="333333"/>
-                <w:sz w:val="19"/>
-                <w:szCs w:val="19"/>
-                <w:shd w:val="clear" w:color="auto" w:fill="FFFFFF"/>
-              </w:rPr>
-              <w:t xml:space="preserve"> ecosystem.</w:t>
+              <w:t>1.8 years of experience on transforming and developing the Airtel Payments Bank Reporting Dashboard from legacy code to Hadoop ecosystem.</w:t>
             </w:r>
           </w:p>
           <w:p>
@@ -2424,29 +2094,7 @@
                 <w:szCs w:val="19"/>
                 <w:shd w:val="clear" w:color="auto" w:fill="FFFFFF"/>
               </w:rPr>
-              <w:t xml:space="preserve">to work on Hive, Spark and </w:t>
-            </w:r>
-            <w:proofErr w:type="spellStart"/>
-            <w:r>
-              <w:rPr>
-                <w:rFonts w:ascii="Verdana" w:hAnsi="Verdana"/>
-                <w:color w:val="333333"/>
-                <w:sz w:val="19"/>
-                <w:szCs w:val="19"/>
-                <w:shd w:val="clear" w:color="auto" w:fill="FFFFFF"/>
-              </w:rPr>
-              <w:t>MapReduce</w:t>
-            </w:r>
-            <w:proofErr w:type="spellEnd"/>
-            <w:r>
-              <w:rPr>
-                <w:rFonts w:ascii="Verdana" w:hAnsi="Verdana"/>
-                <w:color w:val="333333"/>
-                <w:sz w:val="19"/>
-                <w:szCs w:val="19"/>
-                <w:shd w:val="clear" w:color="auto" w:fill="FFFFFF"/>
-              </w:rPr>
-              <w:t xml:space="preserve">. </w:t>
+              <w:t xml:space="preserve">to work on Hive, Spark and MapReduce. </w:t>
             </w:r>
           </w:p>
           <w:p>
@@ -2545,63 +2193,17 @@
                 <w:szCs w:val="19"/>
                 <w:shd w:val="clear" w:color="auto" w:fill="FFFFFF"/>
               </w:rPr>
-              <w:t xml:space="preserve">Managed </w:t>
-            </w:r>
-            <w:proofErr w:type="spellStart"/>
-            <w:r>
-              <w:rPr>
-                <w:rFonts w:ascii="Verdana" w:hAnsi="Verdana"/>
-                <w:b/>
-                <w:color w:val="333333"/>
-                <w:sz w:val="19"/>
-                <w:szCs w:val="19"/>
-                <w:shd w:val="clear" w:color="auto" w:fill="FFFFFF"/>
-              </w:rPr>
-              <w:t>Hadoop</w:t>
-            </w:r>
-            <w:proofErr w:type="spellEnd"/>
-            <w:r>
-              <w:rPr>
-                <w:rFonts w:ascii="Verdana" w:hAnsi="Verdana"/>
-                <w:b/>
-                <w:color w:val="333333"/>
-                <w:sz w:val="19"/>
-                <w:szCs w:val="19"/>
-                <w:shd w:val="clear" w:color="auto" w:fill="FFFFFF"/>
-              </w:rPr>
-              <w:t xml:space="preserve"> Schedulers </w:t>
-            </w:r>
-            <w:r>
-              <w:rPr>
-                <w:rFonts w:ascii="Verdana" w:hAnsi="Verdana"/>
-                <w:color w:val="333333"/>
-                <w:sz w:val="19"/>
-                <w:szCs w:val="19"/>
-                <w:shd w:val="clear" w:color="auto" w:fill="FFFFFF"/>
-              </w:rPr>
-              <w:t xml:space="preserve">to share the resources of Cluster for </w:t>
-            </w:r>
-            <w:proofErr w:type="spellStart"/>
-            <w:r>
-              <w:rPr>
-                <w:rFonts w:ascii="Verdana" w:hAnsi="Verdana"/>
-                <w:color w:val="333333"/>
-                <w:sz w:val="19"/>
-                <w:szCs w:val="19"/>
-                <w:shd w:val="clear" w:color="auto" w:fill="FFFFFF"/>
-              </w:rPr>
-              <w:t>Hadoop</w:t>
-            </w:r>
-            <w:proofErr w:type="spellEnd"/>
-            <w:r>
-              <w:rPr>
-                <w:rFonts w:ascii="Verdana" w:hAnsi="Verdana"/>
-                <w:color w:val="333333"/>
-                <w:sz w:val="19"/>
-                <w:szCs w:val="19"/>
-                <w:shd w:val="clear" w:color="auto" w:fill="FFFFFF"/>
-              </w:rPr>
-              <w:t xml:space="preserve"> jobs.</w:t>
+              <w:t xml:space="preserve">Managed Hadoop Schedulers </w:t>
+            </w:r>
+            <w:r>
+              <w:rPr>
+                <w:rFonts w:ascii="Verdana" w:hAnsi="Verdana"/>
+                <w:color w:val="333333"/>
+                <w:sz w:val="19"/>
+                <w:szCs w:val="19"/>
+                <w:shd w:val="clear" w:color="auto" w:fill="FFFFFF"/>
+              </w:rPr>
+              <w:t>to share the resources of Cluster for Hadoop jobs.</w:t>
             </w:r>
           </w:p>
           <w:p>
@@ -2688,18 +2290,7 @@
                 <w:szCs w:val="19"/>
                 <w:shd w:val="clear" w:color="auto" w:fill="FFFFFF"/>
               </w:rPr>
-              <w:t>Developed S</w:t>
-            </w:r>
-            <w:r>
-              <w:rPr>
-                <w:rFonts w:ascii="Verdana" w:hAnsi="Verdana"/>
-                <w:b/>
-                <w:color w:val="333333"/>
-                <w:sz w:val="19"/>
-                <w:szCs w:val="19"/>
-                <w:shd w:val="clear" w:color="auto" w:fill="FFFFFF"/>
-              </w:rPr>
-              <w:t xml:space="preserve">park scripts </w:t>
+              <w:t xml:space="preserve">Developed Spark scripts </w:t>
             </w:r>
             <w:r>
               <w:rPr>
@@ -2900,29 +2491,7 @@
                 <w:szCs w:val="19"/>
                 <w:shd w:val="clear" w:color="auto" w:fill="FFFFFF"/>
               </w:rPr>
-              <w:t>Managed and External tables</w:t>
-            </w:r>
-            <w:r>
-              <w:rPr>
-                <w:rFonts w:ascii="Verdana" w:hAnsi="Verdana"/>
-                <w:b/>
-                <w:color w:val="333333"/>
-                <w:sz w:val="19"/>
-                <w:szCs w:val="19"/>
-                <w:shd w:val="clear" w:color="auto" w:fill="FFFFFF"/>
-              </w:rPr>
-              <w:t xml:space="preserve"> in Hive to optimize performanc</w:t>
-            </w:r>
-            <w:r>
-              <w:rPr>
-                <w:rFonts w:ascii="Verdana" w:hAnsi="Verdana"/>
-                <w:b/>
-                <w:color w:val="333333"/>
-                <w:sz w:val="19"/>
-                <w:szCs w:val="19"/>
-                <w:shd w:val="clear" w:color="auto" w:fill="FFFFFF"/>
-              </w:rPr>
-              <w:t>e.</w:t>
+              <w:t>Managed and External tables in Hive to optimize performance.</w:t>
             </w:r>
           </w:p>
           <w:p>
@@ -3111,20 +2680,8 @@
                 <w:szCs w:val="19"/>
                 <w:shd w:val="clear" w:color="auto" w:fill="FFFFFF"/>
               </w:rPr>
-              <w:t xml:space="preserve">Development of batch framework and utilities for </w:t>
-            </w:r>
-            <w:proofErr w:type="spellStart"/>
-            <w:r>
-              <w:rPr>
-                <w:rFonts w:ascii="Verdana" w:hAnsi="Verdana"/>
-                <w:color w:val="333333"/>
-                <w:sz w:val="19"/>
-                <w:szCs w:val="19"/>
-                <w:shd w:val="clear" w:color="auto" w:fill="FFFFFF"/>
-              </w:rPr>
-              <w:t>Airtel</w:t>
-            </w:r>
-            <w:proofErr w:type="spellEnd"/>
+              <w:t>Development of batch framework and utilities for Airtel</w:t>
+            </w:r>
             <w:r>
               <w:rPr>
                 <w:rFonts w:ascii="Verdana" w:hAnsi="Verdana"/>
@@ -3224,18 +2781,7 @@
                 <w:szCs w:val="19"/>
                 <w:shd w:val="clear" w:color="auto" w:fill="FFFFFF"/>
               </w:rPr>
-              <w:t xml:space="preserve"> STRUTS framework at the fro</w:t>
-            </w:r>
-            <w:r>
-              <w:rPr>
-                <w:rFonts w:ascii="Verdana" w:hAnsi="Verdana"/>
-                <w:b/>
-                <w:color w:val="333333"/>
-                <w:sz w:val="19"/>
-                <w:szCs w:val="19"/>
-                <w:shd w:val="clear" w:color="auto" w:fill="FFFFFF"/>
-              </w:rPr>
-              <w:t xml:space="preserve">nt-end along with Multi-threading concept and jasper </w:t>
+              <w:t xml:space="preserve"> STRUTS framework at the front-end along with Multi-threading concept and jasper </w:t>
             </w:r>
             <w:proofErr w:type="spellStart"/>
             <w:r>
@@ -3403,17 +2949,7 @@
                 <w:szCs w:val="19"/>
                 <w:shd w:val="clear" w:color="auto" w:fill="FFFFFF"/>
               </w:rPr>
-              <w:t xml:space="preserve"> ensuring their top-notch productivity </w:t>
-            </w:r>
-            <w:r>
-              <w:rPr>
-                <w:rFonts w:ascii="Verdana" w:hAnsi="Verdana"/>
-                <w:color w:val="333333"/>
-                <w:sz w:val="19"/>
-                <w:szCs w:val="19"/>
-                <w:shd w:val="clear" w:color="auto" w:fill="FFFFFF"/>
-              </w:rPr>
-              <w:t>along with regular updates towards quality improvement.</w:t>
+              <w:t xml:space="preserve"> ensuring their top-notch productivity along with regular updates towards quality improvement.</w:t>
             </w:r>
           </w:p>
           <w:p>
@@ -3513,17 +3049,7 @@
                 <w:szCs w:val="19"/>
                 <w:shd w:val="clear" w:color="auto" w:fill="FFFFFF"/>
               </w:rPr>
-              <w:t xml:space="preserve"> that involved functional</w:t>
-            </w:r>
-            <w:r>
-              <w:rPr>
-                <w:rFonts w:ascii="Verdana" w:hAnsi="Verdana"/>
-                <w:color w:val="333333"/>
-                <w:sz w:val="19"/>
-                <w:szCs w:val="19"/>
-                <w:shd w:val="clear" w:color="auto" w:fill="FFFFFF"/>
-              </w:rPr>
-              <w:t xml:space="preserve"> and non-functional requirements. Have provided valuable suggestions for design or QOC improvement.</w:t>
+              <w:t xml:space="preserve"> that involved functional and non-functional requirements. Have provided valuable suggestions for design or QOC improvement.</w:t>
             </w:r>
           </w:p>
           <w:p>
@@ -3640,7 +3166,7 @@
           <w:insideV w:val="single" w:sz="4" w:space="0" w:color="auto"/>
         </w:tblBorders>
         <w:tblLayout w:type="fixed"/>
-        <w:tblLook w:val="0000"/>
+        <w:tblLook w:val="0000" w:firstRow="0" w:lastRow="0" w:firstColumn="0" w:lastColumn="0" w:noHBand="0" w:noVBand="0"/>
       </w:tblPr>
       <w:tblGrid>
         <w:gridCol w:w="3060"/>
@@ -3794,7 +3320,7 @@
           <w:insideV w:val="single" w:sz="4" w:space="0" w:color="auto"/>
         </w:tblBorders>
         <w:tblLayout w:type="fixed"/>
-        <w:tblLook w:val="0000"/>
+        <w:tblLook w:val="0000" w:firstRow="0" w:lastRow="0" w:firstColumn="0" w:lastColumn="0" w:noHBand="0" w:noVBand="0"/>
       </w:tblPr>
       <w:tblGrid>
         <w:gridCol w:w="1980"/>
@@ -4069,41 +3595,13 @@
                 <w:szCs w:val="18"/>
               </w:rPr>
             </w:pPr>
-            <w:proofErr w:type="spellStart"/>
             <w:r>
               <w:rPr>
                 <w:rFonts w:ascii="Verdana" w:hAnsi="Verdana"/>
                 <w:sz w:val="18"/>
                 <w:szCs w:val="18"/>
               </w:rPr>
-              <w:t>Dehradun</w:t>
-            </w:r>
-            <w:proofErr w:type="spellEnd"/>
-            <w:r>
-              <w:rPr>
-                <w:rFonts w:ascii="Verdana" w:hAnsi="Verdana"/>
-                <w:sz w:val="18"/>
-                <w:szCs w:val="18"/>
-              </w:rPr>
-              <w:t xml:space="preserve"> Institute Of Technology, </w:t>
-            </w:r>
-            <w:proofErr w:type="spellStart"/>
-            <w:r>
-              <w:rPr>
-                <w:rFonts w:ascii="Verdana" w:hAnsi="Verdana"/>
-                <w:sz w:val="18"/>
-                <w:szCs w:val="18"/>
-              </w:rPr>
-              <w:t>Dehradun</w:t>
-            </w:r>
-            <w:proofErr w:type="spellEnd"/>
-            <w:r>
-              <w:rPr>
-                <w:rFonts w:ascii="Verdana" w:hAnsi="Verdana"/>
-                <w:sz w:val="18"/>
-                <w:szCs w:val="18"/>
-              </w:rPr>
-              <w:t xml:space="preserve">, </w:t>
+              <w:t xml:space="preserve">Dehradun Institute Of Technology, Dehradun, </w:t>
             </w:r>
             <w:proofErr w:type="spellStart"/>
             <w:r>
@@ -4651,7 +4149,7 @@
           <w:insideV w:val="single" w:sz="4" w:space="0" w:color="auto"/>
         </w:tblBorders>
         <w:tblLayout w:type="fixed"/>
-        <w:tblLook w:val="0000"/>
+        <w:tblLook w:val="0000" w:firstRow="0" w:lastRow="0" w:firstColumn="0" w:lastColumn="0" w:noHBand="0" w:noVBand="0"/>
       </w:tblPr>
       <w:tblGrid>
         <w:gridCol w:w="3870"/>
@@ -4727,16 +4225,7 @@
                 <w:sz w:val="20"/>
                 <w:szCs w:val="20"/>
               </w:rPr>
-              <w:t xml:space="preserve">Full </w:t>
-            </w:r>
-            <w:r>
-              <w:rPr>
-                <w:rFonts w:ascii="Verdana" w:hAnsi="Verdana"/>
-                <w:b/>
-                <w:sz w:val="20"/>
-                <w:szCs w:val="20"/>
-              </w:rPr>
-              <w:t>Name</w:t>
+              <w:t>Full Name</w:t>
             </w:r>
           </w:p>
         </w:tc>
@@ -4758,28 +4247,12 @@
                 <w:rFonts w:ascii="Verdana" w:hAnsi="Verdana"/>
               </w:rPr>
             </w:pPr>
-            <w:proofErr w:type="spellStart"/>
-            <w:r>
-              <w:rPr>
-                <w:rFonts w:ascii="Verdana" w:hAnsi="Verdana"/>
-              </w:rPr>
-              <w:t>Anurag</w:t>
-            </w:r>
-            <w:proofErr w:type="spellEnd"/>
-            <w:r>
-              <w:rPr>
-                <w:rFonts w:ascii="Verdana" w:hAnsi="Verdana"/>
-              </w:rPr>
-              <w:t xml:space="preserve"> </w:t>
-            </w:r>
-            <w:proofErr w:type="spellStart"/>
-            <w:r>
-              <w:rPr>
-                <w:rFonts w:ascii="Verdana" w:hAnsi="Verdana"/>
-              </w:rPr>
-              <w:t>Singhal</w:t>
-            </w:r>
-            <w:proofErr w:type="spellEnd"/>
+            <w:r>
+              <w:rPr>
+                <w:rFonts w:ascii="Verdana" w:hAnsi="Verdana"/>
+              </w:rPr>
+              <w:t>Anurag Singhal</w:t>
+            </w:r>
           </w:p>
         </w:tc>
       </w:tr>
@@ -5230,15 +4703,7 @@
           <w:sz w:val="20"/>
           <w:szCs w:val="20"/>
         </w:rPr>
-        <w:t>I hereby declare that the above mentioned information is true to</w:t>
-      </w:r>
-      <w:r>
-        <w:rPr>
-          <w:rFonts w:ascii="Verdana" w:hAnsi="Verdana"/>
-          <w:sz w:val="20"/>
-          <w:szCs w:val="20"/>
-        </w:rPr>
-        <w:t xml:space="preserve"> best of my knowledge.</w:t>
+        <w:t>I hereby declare that the above mentioned information is true to best of my knowledge.</w:t>
       </w:r>
     </w:p>
     <w:p>
@@ -5276,15 +4741,7 @@
           <w:b/>
           <w:sz w:val="20"/>
         </w:rPr>
-        <w:t>Date – 2</w:t>
-      </w:r>
-      <w:r>
-        <w:rPr>
-          <w:rFonts w:ascii="Verdana" w:hAnsi="Verdana"/>
-          <w:b/>
-          <w:sz w:val="20"/>
-        </w:rPr>
-        <w:t>4</w:t>
+        <w:t>Date – 24</w:t>
       </w:r>
       <w:r>
         <w:rPr>
@@ -5301,116 +4758,84 @@
           <w:b/>
           <w:sz w:val="20"/>
         </w:rPr>
-        <w:t>July</w:t>
+        <w:t>July, 2018                                                                        [Anurag Singhal]</w:t>
       </w:r>
+    </w:p>
+    <w:p>
+      <w:pPr>
+        <w:jc w:val="both"/>
+      </w:pPr>
       <w:r>
         <w:rPr>
           <w:rFonts w:ascii="Verdana" w:hAnsi="Verdana"/>
           <w:b/>
           <w:sz w:val="20"/>
         </w:rPr>
-        <w:t xml:space="preserve">, 2018                                          </w:t>
+        <w:t>Place - Bengaluru</w:t>
       </w:r>
       <w:r>
         <w:rPr>
-          <w:rFonts w:ascii="Verdana" w:hAnsi="Verdana"/>
-          <w:b/>
-          <w:sz w:val="20"/>
+          <w:noProof/>
         </w:rPr>
-        <w:t xml:space="preserve">                             </w:t>
-      </w:r>
-      <w:r>
-        <w:rPr>
-          <w:rFonts w:ascii="Verdana" w:hAnsi="Verdana"/>
-          <w:b/>
-          <w:sz w:val="20"/>
-        </w:rPr>
-        <w:t xml:space="preserve"> [</w:t>
-      </w:r>
-      <w:proofErr w:type="spellStart"/>
-      <w:r>
-        <w:rPr>
-          <w:rFonts w:ascii="Verdana" w:hAnsi="Verdana"/>
-          <w:b/>
-          <w:sz w:val="20"/>
-        </w:rPr>
-        <w:t>Anurag</w:t>
-      </w:r>
-      <w:proofErr w:type="spellEnd"/>
-      <w:r>
-        <w:rPr>
-          <w:rFonts w:ascii="Verdana" w:hAnsi="Verdana"/>
-          <w:b/>
-          <w:sz w:val="20"/>
-        </w:rPr>
-        <w:t xml:space="preserve"> </w:t>
-      </w:r>
-      <w:proofErr w:type="spellStart"/>
-      <w:r>
-        <w:rPr>
-          <w:rFonts w:ascii="Verdana" w:hAnsi="Verdana"/>
-          <w:b/>
-          <w:sz w:val="20"/>
-        </w:rPr>
-        <w:t>Singhal</w:t>
-      </w:r>
-      <w:proofErr w:type="spellEnd"/>
-      <w:r>
-        <w:rPr>
-          <w:rFonts w:ascii="Verdana" w:hAnsi="Verdana"/>
-          <w:b/>
-          <w:sz w:val="20"/>
-        </w:rPr>
-        <w:t>]</w:t>
-      </w:r>
-    </w:p>
-    <w:p>
-      <w:pPr>
-        <w:jc w:val="both"/>
-      </w:pPr>
-      <w:r>
-        <w:rPr>
-          <w:rFonts w:ascii="Verdana" w:hAnsi="Verdana"/>
-          <w:b/>
-          <w:sz w:val="20"/>
-        </w:rPr>
-        <w:t xml:space="preserve">Place - </w:t>
-      </w:r>
-      <w:proofErr w:type="spellStart"/>
-      <w:r>
-        <w:rPr>
-          <w:rFonts w:ascii="Verdana" w:hAnsi="Verdana"/>
-          <w:b/>
-          <w:sz w:val="20"/>
-        </w:rPr>
-        <w:t>Bengaluru</w:t>
-      </w:r>
-      <w:proofErr w:type="spellEnd"/>
-      <w:r>
-        <w:pict>
-          <v:shapetype id="_x0000_t75" coordsize="21600,21600" o:spt="75" o:preferrelative="t" path="m@4@5l@4@11@9@11@9@5xe" filled="f" stroked="f">
-            <v:stroke joinstyle="miter"/>
-            <v:formulas>
-              <v:f eqn="if lineDrawn pixelLineWidth 0"/>
-              <v:f eqn="sum @0 1 0"/>
-              <v:f eqn="sum 0 0 @1"/>
-              <v:f eqn="prod @2 1 2"/>
-              <v:f eqn="prod @3 21600 pixelWidth"/>
-              <v:f eqn="prod @3 21600 pixelHeight"/>
-              <v:f eqn="sum @0 0 1"/>
-              <v:f eqn="prod @6 1 2"/>
-              <v:f eqn="prod @7 21600 pixelWidth"/>
-              <v:f eqn="sum @8 21600 0"/>
-              <v:f eqn="prod @7 21600 pixelHeight"/>
-              <v:f eqn="sum @10 21600 0"/>
-            </v:formulas>
-            <v:path o:extrusionok="f" gradientshapeok="t" o:connecttype="rect"/>
-            <o:lock v:ext="edit" aspectratio="t"/>
-          </v:shapetype>
-          <v:shape id="_x0000_s1026" type="#_x0000_t75" style="position:absolute;left:0;text-align:left;margin-left:0;margin-top:0;width:1pt;height:1pt;z-index:251658240;mso-position-horizontal-relative:text;mso-position-vertical-relative:text">
-            <v:imagedata r:id="rId7"/>
-          </v:shape>
-        </w:pict>
+        <w:drawing>
+          <wp:anchor distT="0" distB="0" distL="114300" distR="114300" simplePos="0" relativeHeight="251658240" behindDoc="0" locked="0" layoutInCell="1" allowOverlap="1">
+            <wp:simplePos x="0" y="0"/>
+            <wp:positionH relativeFrom="column">
+              <wp:posOffset>0</wp:posOffset>
+            </wp:positionH>
+            <wp:positionV relativeFrom="paragraph">
+              <wp:posOffset>0</wp:posOffset>
+            </wp:positionV>
+            <wp:extent cx="12700" cy="12700"/>
+            <wp:effectExtent l="0" t="0" r="0" b="0"/>
+            <wp:wrapNone/>
+            <wp:docPr id="2" name="Picture 2" descr="https://rdxfootmark.naukri.com/v2/track/openCv?trackingInfo=8f2a67a7362ad65ca9e39d11c7f2ffcf134f530e18705c4458440321091b5b58120914071242585c0e4356014b4450530401195c1333471b1b111247595f0b564e011503504e1c180c571833471b1b021641595f0c595601514841481f0f2b561358191b15001043095e08541b140e445745455d5f08054c1b00100317130d5d5d551c120a120011474a411b1213471b1b1113485f5f0d574e120d18115c6&amp;docType=docx"/>
+            <wp:cNvGraphicFramePr>
+              <a:graphicFrameLocks xmlns:a="http://schemas.openxmlformats.org/drawingml/2006/main" noChangeAspect="1"/>
+            </wp:cNvGraphicFramePr>
+            <a:graphic xmlns:a="http://schemas.openxmlformats.org/drawingml/2006/main">
+              <a:graphicData uri="http://schemas.openxmlformats.org/drawingml/2006/picture">
+                <pic:pic xmlns:pic="http://schemas.openxmlformats.org/drawingml/2006/picture">
+                  <pic:nvPicPr>
+                    <pic:cNvPr id="0" name="Picture 2" descr="https://rdxfootmark.naukri.com/v2/track/openCv?trackingInfo=8f2a67a7362ad65ca9e39d11c7f2ffcf134f530e18705c4458440321091b5b58120914071242585c0e4356014b4450530401195c1333471b1b111247595f0b564e011503504e1c180c571833471b1b021641595f0c595601514841481f0f2b561358191b15001043095e08541b140e445745455d5f08054c1b00100317130d5d5d551c120a120011474a411b1213471b1b1113485f5f0d574e120d18115c6&amp;docType=docx"/>
+                    <pic:cNvPicPr>
+                      <a:picLocks noChangeAspect="1" noChangeArrowheads="1"/>
+                    </pic:cNvPicPr>
+                  </pic:nvPicPr>
+                  <pic:blipFill>
+                    <a:blip r:link="rId7">
+                      <a:extLst>
+                        <a:ext uri="{28A0092B-C50C-407E-A947-70E740481C1C}">
+                          <a14:useLocalDpi xmlns:a14="http://schemas.microsoft.com/office/drawing/2010/main" val="0"/>
+                        </a:ext>
+                      </a:extLst>
+                    </a:blip>
+                    <a:srcRect/>
+                    <a:stretch>
+                      <a:fillRect/>
+                    </a:stretch>
+                  </pic:blipFill>
+                  <pic:spPr bwMode="auto">
+                    <a:xfrm>
+                      <a:off x="0" y="0"/>
+                      <a:ext cx="12700" cy="12700"/>
+                    </a:xfrm>
+                    <a:prstGeom prst="rect">
+                      <a:avLst/>
+                    </a:prstGeom>
+                    <a:noFill/>
+                  </pic:spPr>
+                </pic:pic>
+              </a:graphicData>
+            </a:graphic>
+            <wp14:sizeRelH relativeFrom="page">
+              <wp14:pctWidth>0</wp14:pctWidth>
+            </wp14:sizeRelH>
+            <wp14:sizeRelV relativeFrom="page">
+              <wp14:pctHeight>0</wp14:pctHeight>
+            </wp14:sizeRelV>
+          </wp:anchor>
+        </w:drawing>
       </w:r>
     </w:p>
     <w:sectPr>
@@ -5424,8 +4849,8 @@
 </file>
 
 <file path=word/numbering.xml><?xml version="1.0" encoding="utf-8"?>
-<w:numbering xmlns:ve="http://schemas.openxmlformats.org/markup-compatibility/2006" xmlns:o="urn:schemas-microsoft-com:office:office" xmlns:r="http://schemas.openxmlformats.org/officeDocument/2006/relationships" xmlns:m="http://schemas.openxmlformats.org/officeDocument/2006/math" xmlns:v="urn:schemas-microsoft-com:vml" xmlns:wp="http://schemas.openxmlformats.org/drawingml/2006/wordprocessingDrawing" xmlns:w10="urn:schemas-microsoft-com:office:word" xmlns:w="http://schemas.openxmlformats.org/wordprocessingml/2006/main" xmlns:wne="http://schemas.microsoft.com/office/word/2006/wordml">
-  <w:abstractNum w:abstractNumId="0">
+<w:numbering xmlns:wpc="http://schemas.microsoft.com/office/word/2010/wordprocessingCanvas" xmlns:mc="http://schemas.openxmlformats.org/markup-compatibility/2006" xmlns:o="urn:schemas-microsoft-com:office:office" xmlns:r="http://schemas.openxmlformats.org/officeDocument/2006/relationships" xmlns:m="http://schemas.openxmlformats.org/officeDocument/2006/math" xmlns:v="urn:schemas-microsoft-com:vml" xmlns:wp14="http://schemas.microsoft.com/office/word/2010/wordprocessingDrawing" xmlns:wp="http://schemas.openxmlformats.org/drawingml/2006/wordprocessingDrawing" xmlns:w10="urn:schemas-microsoft-com:office:word" xmlns:w="http://schemas.openxmlformats.org/wordprocessingml/2006/main" xmlns:w14="http://schemas.microsoft.com/office/word/2010/wordml" xmlns:w15="http://schemas.microsoft.com/office/word/2012/wordml" xmlns:wpg="http://schemas.microsoft.com/office/word/2010/wordprocessingGroup" xmlns:wpi="http://schemas.microsoft.com/office/word/2010/wordprocessingInk" xmlns:wne="http://schemas.microsoft.com/office/word/2006/wordml" xmlns:wps="http://schemas.microsoft.com/office/word/2010/wordprocessingShape" mc:Ignorable="w14 w15 wp14">
+  <w:abstractNum w:abstractNumId="0" w15:restartNumberingAfterBreak="0">
     <w:nsid w:val="00000001"/>
     <w:multiLevelType w:val="hybridMultilevel"/>
     <w:tmpl w:val="9BCC628E"/>
@@ -5538,7 +4963,7 @@
       </w:rPr>
     </w:lvl>
   </w:abstractNum>
-  <w:abstractNum w:abstractNumId="1">
+  <w:abstractNum w:abstractNumId="1" w15:restartNumberingAfterBreak="0">
     <w:nsid w:val="00000002"/>
     <w:multiLevelType w:val="hybridMultilevel"/>
     <w:tmpl w:val="273ED90E"/>
@@ -5651,7 +5076,7 @@
       </w:rPr>
     </w:lvl>
   </w:abstractNum>
-  <w:abstractNum w:abstractNumId="2">
+  <w:abstractNum w:abstractNumId="2" w15:restartNumberingAfterBreak="0">
     <w:nsid w:val="00000003"/>
     <w:multiLevelType w:val="hybridMultilevel"/>
     <w:tmpl w:val="F662AE50"/>
@@ -5764,7 +5189,7 @@
       </w:rPr>
     </w:lvl>
   </w:abstractNum>
-  <w:abstractNum w:abstractNumId="3">
+  <w:abstractNum w:abstractNumId="3" w15:restartNumberingAfterBreak="0">
     <w:nsid w:val="00000004"/>
     <w:multiLevelType w:val="hybridMultilevel"/>
     <w:tmpl w:val="4552C070"/>
@@ -5877,7 +5302,7 @@
       </w:rPr>
     </w:lvl>
   </w:abstractNum>
-  <w:abstractNum w:abstractNumId="4">
+  <w:abstractNum w:abstractNumId="4" w15:restartNumberingAfterBreak="0">
     <w:nsid w:val="00000005"/>
     <w:multiLevelType w:val="hybridMultilevel"/>
     <w:tmpl w:val="53CE8154"/>
@@ -6017,7 +5442,7 @@
       </w:rPr>
     </w:lvl>
   </w:abstractNum>
-  <w:abstractNum w:abstractNumId="5">
+  <w:abstractNum w:abstractNumId="5" w15:restartNumberingAfterBreak="0">
     <w:nsid w:val="00000006"/>
     <w:multiLevelType w:val="hybridMultilevel"/>
     <w:tmpl w:val="53041CB8"/>
@@ -6133,7 +5558,7 @@
       </w:rPr>
     </w:lvl>
   </w:abstractNum>
-  <w:abstractNum w:abstractNumId="6">
+  <w:abstractNum w:abstractNumId="6" w15:restartNumberingAfterBreak="0">
     <w:nsid w:val="00000007"/>
     <w:multiLevelType w:val="hybridMultilevel"/>
     <w:tmpl w:val="00000001"/>
@@ -6273,7 +5698,7 @@
       </w:rPr>
     </w:lvl>
   </w:abstractNum>
-  <w:abstractNum w:abstractNumId="7">
+  <w:abstractNum w:abstractNumId="7" w15:restartNumberingAfterBreak="0">
     <w:nsid w:val="00000008"/>
     <w:multiLevelType w:val="hybridMultilevel"/>
     <w:tmpl w:val="70280C90"/>
@@ -6413,7 +5838,7 @@
       </w:rPr>
     </w:lvl>
   </w:abstractNum>
-  <w:abstractNum w:abstractNumId="8">
+  <w:abstractNum w:abstractNumId="8" w15:restartNumberingAfterBreak="0">
     <w:nsid w:val="00000009"/>
     <w:multiLevelType w:val="hybridMultilevel"/>
     <w:tmpl w:val="EFF8C3B6"/>
@@ -6529,7 +5954,7 @@
       </w:pPr>
     </w:lvl>
   </w:abstractNum>
-  <w:abstractNum w:abstractNumId="9">
+  <w:abstractNum w:abstractNumId="9" w15:restartNumberingAfterBreak="0">
     <w:nsid w:val="0000000A"/>
     <w:multiLevelType w:val="hybridMultilevel"/>
     <w:tmpl w:val="D79CFE58"/>
@@ -6642,7 +6067,7 @@
       </w:rPr>
     </w:lvl>
   </w:abstractNum>
-  <w:abstractNum w:abstractNumId="10">
+  <w:abstractNum w:abstractNumId="10" w15:restartNumberingAfterBreak="0">
     <w:nsid w:val="0000000B"/>
     <w:multiLevelType w:val="hybridMultilevel"/>
     <w:tmpl w:val="2A9AE1B2"/>
@@ -6782,7 +6207,7 @@
       </w:rPr>
     </w:lvl>
   </w:abstractNum>
-  <w:abstractNum w:abstractNumId="11">
+  <w:abstractNum w:abstractNumId="11" w15:restartNumberingAfterBreak="0">
     <w:nsid w:val="0000000C"/>
     <w:multiLevelType w:val="hybridMultilevel"/>
     <w:tmpl w:val="405212E2"/>
@@ -6922,7 +6347,7 @@
       </w:rPr>
     </w:lvl>
   </w:abstractNum>
-  <w:abstractNum w:abstractNumId="12">
+  <w:abstractNum w:abstractNumId="12" w15:restartNumberingAfterBreak="0">
     <w:nsid w:val="0000000D"/>
     <w:multiLevelType w:val="hybridMultilevel"/>
     <w:tmpl w:val="ED30D196"/>
@@ -7035,7 +6460,7 @@
       </w:rPr>
     </w:lvl>
   </w:abstractNum>
-  <w:abstractNum w:abstractNumId="13">
+  <w:abstractNum w:abstractNumId="13" w15:restartNumberingAfterBreak="0">
     <w:nsid w:val="0000000E"/>
     <w:multiLevelType w:val="hybridMultilevel"/>
     <w:tmpl w:val="742423D6"/>
@@ -7148,7 +6573,7 @@
       </w:rPr>
     </w:lvl>
   </w:abstractNum>
-  <w:abstractNum w:abstractNumId="14">
+  <w:abstractNum w:abstractNumId="14" w15:restartNumberingAfterBreak="0">
     <w:nsid w:val="0000000F"/>
     <w:multiLevelType w:val="hybridMultilevel"/>
     <w:tmpl w:val="A0848E3C"/>
@@ -7261,7 +6686,7 @@
       </w:rPr>
     </w:lvl>
   </w:abstractNum>
-  <w:abstractNum w:abstractNumId="15">
+  <w:abstractNum w:abstractNumId="15" w15:restartNumberingAfterBreak="0">
     <w:nsid w:val="00000010"/>
     <w:multiLevelType w:val="hybridMultilevel"/>
     <w:tmpl w:val="3110847C"/>
@@ -7374,7 +6799,7 @@
       </w:rPr>
     </w:lvl>
   </w:abstractNum>
-  <w:abstractNum w:abstractNumId="16">
+  <w:abstractNum w:abstractNumId="16" w15:restartNumberingAfterBreak="0">
     <w:nsid w:val="00000011"/>
     <w:multiLevelType w:val="hybridMultilevel"/>
     <w:tmpl w:val="74229BA6"/>
@@ -7487,7 +6912,7 @@
       </w:rPr>
     </w:lvl>
   </w:abstractNum>
-  <w:abstractNum w:abstractNumId="17">
+  <w:abstractNum w:abstractNumId="17" w15:restartNumberingAfterBreak="0">
     <w:nsid w:val="00000012"/>
     <w:multiLevelType w:val="hybridMultilevel"/>
     <w:tmpl w:val="DE4451B0"/>
@@ -7603,7 +7028,7 @@
       </w:rPr>
     </w:lvl>
   </w:abstractNum>
-  <w:abstractNum w:abstractNumId="18">
+  <w:abstractNum w:abstractNumId="18" w15:restartNumberingAfterBreak="0">
     <w:nsid w:val="00000013"/>
     <w:multiLevelType w:val="hybridMultilevel"/>
     <w:tmpl w:val="18AA712C"/>
@@ -7743,7 +7168,7 @@
       </w:rPr>
     </w:lvl>
   </w:abstractNum>
-  <w:abstractNum w:abstractNumId="19">
+  <w:abstractNum w:abstractNumId="19" w15:restartNumberingAfterBreak="0">
     <w:nsid w:val="00000014"/>
     <w:multiLevelType w:val="hybridMultilevel"/>
     <w:tmpl w:val="C1E040D2"/>
@@ -7883,7 +7308,7 @@
       </w:rPr>
     </w:lvl>
   </w:abstractNum>
-  <w:abstractNum w:abstractNumId="20">
+  <w:abstractNum w:abstractNumId="20" w15:restartNumberingAfterBreak="0">
     <w:nsid w:val="07946839"/>
     <w:multiLevelType w:val="hybridMultilevel"/>
     <w:tmpl w:val="FF1A0C4E"/>
@@ -8119,7 +7544,7 @@
 </file>
 
 <file path=word/styles.xml><?xml version="1.0" encoding="utf-8"?>
-<w:styles xmlns:r="http://schemas.openxmlformats.org/officeDocument/2006/relationships" xmlns:w="http://schemas.openxmlformats.org/wordprocessingml/2006/main">
+<w:styles xmlns:mc="http://schemas.openxmlformats.org/markup-compatibility/2006" xmlns:r="http://schemas.openxmlformats.org/officeDocument/2006/relationships" xmlns:w="http://schemas.openxmlformats.org/wordprocessingml/2006/main" xmlns:w14="http://schemas.microsoft.com/office/word/2010/wordml" xmlns:w15="http://schemas.microsoft.com/office/word/2012/wordml" mc:Ignorable="w14 w15">
   <w:docDefaults>
     <w:rPrDefault>
       <w:rPr>
@@ -8129,144 +7554,378 @@
     </w:rPrDefault>
     <w:pPrDefault/>
   </w:docDefaults>
-  <w:latentStyles w:defLockedState="0" w:defUIPriority="99" w:defSemiHidden="1" w:defUnhideWhenUsed="1" w:defQFormat="0" w:count="267">
-    <w:lsdException w:name="Normal" w:semiHidden="0" w:uiPriority="0" w:unhideWhenUsed="0" w:qFormat="1"/>
-    <w:lsdException w:name="heading 1" w:semiHidden="0" w:uiPriority="9" w:unhideWhenUsed="0" w:qFormat="1"/>
-    <w:lsdException w:name="heading 2" w:uiPriority="9" w:qFormat="1"/>
-    <w:lsdException w:name="heading 3" w:uiPriority="9" w:qFormat="1"/>
-    <w:lsdException w:name="heading 4" w:uiPriority="9" w:qFormat="1"/>
-    <w:lsdException w:name="heading 5" w:uiPriority="9" w:qFormat="1"/>
-    <w:lsdException w:name="heading 6" w:uiPriority="9" w:qFormat="1"/>
-    <w:lsdException w:name="heading 7" w:uiPriority="9" w:qFormat="1"/>
-    <w:lsdException w:name="heading 8" w:uiPriority="9" w:qFormat="1"/>
-    <w:lsdException w:name="heading 9" w:uiPriority="9" w:qFormat="1"/>
-    <w:lsdException w:name="toc 1" w:uiPriority="39"/>
-    <w:lsdException w:name="toc 2" w:uiPriority="39"/>
-    <w:lsdException w:name="toc 3" w:uiPriority="39"/>
-    <w:lsdException w:name="toc 4" w:uiPriority="39"/>
-    <w:lsdException w:name="toc 5" w:uiPriority="39"/>
-    <w:lsdException w:name="toc 6" w:uiPriority="39"/>
-    <w:lsdException w:name="toc 7" w:uiPriority="39"/>
-    <w:lsdException w:name="toc 8" w:uiPriority="39"/>
-    <w:lsdException w:name="toc 9" w:uiPriority="39"/>
-    <w:lsdException w:name="caption" w:uiPriority="35" w:qFormat="1"/>
-    <w:lsdException w:name="Title" w:semiHidden="0" w:uiPriority="10" w:unhideWhenUsed="0" w:qFormat="1"/>
-    <w:lsdException w:name="Default Paragraph Font" w:uiPriority="1"/>
-    <w:lsdException w:name="Subtitle" w:semiHidden="0" w:uiPriority="11" w:unhideWhenUsed="0" w:qFormat="1"/>
-    <w:lsdException w:name="Strong" w:semiHidden="0" w:uiPriority="22" w:unhideWhenUsed="0" w:qFormat="1"/>
-    <w:lsdException w:name="Emphasis" w:semiHidden="0" w:uiPriority="20" w:unhideWhenUsed="0" w:qFormat="1"/>
-    <w:lsdException w:name="Table Grid" w:semiHidden="0" w:uiPriority="39" w:unhideWhenUsed="0"/>
-    <w:lsdException w:name="Placeholder Text" w:unhideWhenUsed="0"/>
-    <w:lsdException w:name="No Spacing" w:semiHidden="0" w:uiPriority="1" w:unhideWhenUsed="0" w:qFormat="1"/>
-    <w:lsdException w:name="Light Shading" w:semiHidden="0" w:uiPriority="60" w:unhideWhenUsed="0"/>
-    <w:lsdException w:name="Light List" w:semiHidden="0" w:uiPriority="61" w:unhideWhenUsed="0"/>
-    <w:lsdException w:name="Light Grid" w:semiHidden="0" w:uiPriority="62" w:unhideWhenUsed="0"/>
-    <w:lsdException w:name="Medium Shading 1" w:semiHidden="0" w:uiPriority="63" w:unhideWhenUsed="0"/>
-    <w:lsdException w:name="Medium Shading 2" w:semiHidden="0" w:uiPriority="64" w:unhideWhenUsed="0"/>
-    <w:lsdException w:name="Medium List 1" w:semiHidden="0" w:uiPriority="65" w:unhideWhenUsed="0"/>
-    <w:lsdException w:name="Medium List 2" w:semiHidden="0" w:uiPriority="66" w:unhideWhenUsed="0"/>
-    <w:lsdException w:name="Medium Grid 1" w:semiHidden="0" w:uiPriority="67" w:unhideWhenUsed="0"/>
-    <w:lsdException w:name="Medium Grid 2" w:semiHidden="0" w:uiPriority="68" w:unhideWhenUsed="0"/>
-    <w:lsdException w:name="Medium Grid 3" w:semiHidden="0" w:uiPriority="69" w:unhideWhenUsed="0"/>
-    <w:lsdException w:name="Dark List" w:semiHidden="0" w:uiPriority="70" w:unhideWhenUsed="0"/>
-    <w:lsdException w:name="Colorful Shading" w:semiHidden="0" w:uiPriority="71" w:unhideWhenUsed="0"/>
-    <w:lsdException w:name="Colorful List" w:semiHidden="0" w:uiPriority="72" w:unhideWhenUsed="0"/>
-    <w:lsdException w:name="Colorful Grid" w:semiHidden="0" w:uiPriority="73" w:unhideWhenUsed="0"/>
-    <w:lsdException w:name="Light Shading Accent 1" w:semiHidden="0" w:uiPriority="60" w:unhideWhenUsed="0"/>
-    <w:lsdException w:name="Light List Accent 1" w:semiHidden="0" w:uiPriority="61" w:unhideWhenUsed="0"/>
-    <w:lsdException w:name="Light Grid Accent 1" w:semiHidden="0" w:uiPriority="62" w:unhideWhenUsed="0"/>
-    <w:lsdException w:name="Medium Shading 1 Accent 1" w:semiHidden="0" w:uiPriority="63" w:unhideWhenUsed="0"/>
-    <w:lsdException w:name="Medium Shading 2 Accent 1" w:semiHidden="0" w:uiPriority="64" w:unhideWhenUsed="0"/>
-    <w:lsdException w:name="Medium List 1 Accent 1" w:semiHidden="0" w:uiPriority="65" w:unhideWhenUsed="0"/>
-    <w:lsdException w:name="Revision" w:unhideWhenUsed="0"/>
-    <w:lsdException w:name="List Paragraph" w:semiHidden="0" w:uiPriority="34" w:unhideWhenUsed="0" w:qFormat="1"/>
-    <w:lsdException w:name="Quote" w:semiHidden="0" w:uiPriority="29" w:unhideWhenUsed="0" w:qFormat="1"/>
-    <w:lsdException w:name="Intense Quote" w:semiHidden="0" w:uiPriority="30" w:unhideWhenUsed="0" w:qFormat="1"/>
-    <w:lsdException w:name="Medium List 2 Accent 1" w:semiHidden="0" w:uiPriority="66" w:unhideWhenUsed="0"/>
-    <w:lsdException w:name="Medium Grid 1 Accent 1" w:semiHidden="0" w:uiPriority="67" w:unhideWhenUsed="0"/>
-    <w:lsdException w:name="Medium Grid 2 Accent 1" w:semiHidden="0" w:uiPriority="68" w:unhideWhenUsed="0"/>
-    <w:lsdException w:name="Medium Grid 3 Accent 1" w:semiHidden="0" w:uiPriority="69" w:unhideWhenUsed="0"/>
-    <w:lsdException w:name="Dark List Accent 1" w:semiHidden="0" w:uiPriority="70" w:unhideWhenUsed="0"/>
-    <w:lsdException w:name="Colorful Shading Accent 1" w:semiHidden="0" w:uiPriority="71" w:unhideWhenUsed="0"/>
-    <w:lsdException w:name="Colorful List Accent 1" w:semiHidden="0" w:uiPriority="72" w:unhideWhenUsed="0"/>
-    <w:lsdException w:name="Colorful Grid Accent 1" w:semiHidden="0" w:uiPriority="73" w:unhideWhenUsed="0"/>
-    <w:lsdException w:name="Light Shading Accent 2" w:semiHidden="0" w:uiPriority="60" w:unhideWhenUsed="0"/>
-    <w:lsdException w:name="Light List Accent 2" w:semiHidden="0" w:uiPriority="61" w:unhideWhenUsed="0"/>
-    <w:lsdException w:name="Light Grid Accent 2" w:semiHidden="0" w:uiPriority="62" w:unhideWhenUsed="0"/>
-    <w:lsdException w:name="Medium Shading 1 Accent 2" w:semiHidden="0" w:uiPriority="63" w:unhideWhenUsed="0"/>
-    <w:lsdException w:name="Medium Shading 2 Accent 2" w:semiHidden="0" w:uiPriority="64" w:unhideWhenUsed="0"/>
-    <w:lsdException w:name="Medium List 1 Accent 2" w:semiHidden="0" w:uiPriority="65" w:unhideWhenUsed="0"/>
-    <w:lsdException w:name="Medium List 2 Accent 2" w:semiHidden="0" w:uiPriority="66" w:unhideWhenUsed="0"/>
-    <w:lsdException w:name="Medium Grid 1 Accent 2" w:semiHidden="0" w:uiPriority="67" w:unhideWhenUsed="0"/>
-    <w:lsdException w:name="Medium Grid 2 Accent 2" w:semiHidden="0" w:uiPriority="68" w:unhideWhenUsed="0"/>
-    <w:lsdException w:name="Medium Grid 3 Accent 2" w:semiHidden="0" w:uiPriority="69" w:unhideWhenUsed="0"/>
-    <w:lsdException w:name="Dark List Accent 2" w:semiHidden="0" w:uiPriority="70" w:unhideWhenUsed="0"/>
-    <w:lsdException w:name="Colorful Shading Accent 2" w:semiHidden="0" w:uiPriority="71" w:unhideWhenUsed="0"/>
-    <w:lsdException w:name="Colorful List Accent 2" w:semiHidden="0" w:uiPriority="72" w:unhideWhenUsed="0"/>
-    <w:lsdException w:name="Colorful Grid Accent 2" w:semiHidden="0" w:uiPriority="73" w:unhideWhenUsed="0"/>
-    <w:lsdException w:name="Light Shading Accent 3" w:semiHidden="0" w:uiPriority="60" w:unhideWhenUsed="0"/>
-    <w:lsdException w:name="Light List Accent 3" w:semiHidden="0" w:uiPriority="61" w:unhideWhenUsed="0"/>
-    <w:lsdException w:name="Light Grid Accent 3" w:semiHidden="0" w:uiPriority="62" w:unhideWhenUsed="0"/>
-    <w:lsdException w:name="Medium Shading 1 Accent 3" w:semiHidden="0" w:uiPriority="63" w:unhideWhenUsed="0"/>
-    <w:lsdException w:name="Medium Shading 2 Accent 3" w:semiHidden="0" w:uiPriority="64" w:unhideWhenUsed="0"/>
-    <w:lsdException w:name="Medium List 1 Accent 3" w:semiHidden="0" w:uiPriority="65" w:unhideWhenUsed="0"/>
-    <w:lsdException w:name="Medium List 2 Accent 3" w:semiHidden="0" w:uiPriority="66" w:unhideWhenUsed="0"/>
-    <w:lsdException w:name="Medium Grid 1 Accent 3" w:semiHidden="0" w:uiPriority="67" w:unhideWhenUsed="0"/>
-    <w:lsdException w:name="Medium Grid 2 Accent 3" w:semiHidden="0" w:uiPriority="68" w:unhideWhenUsed="0"/>
-    <w:lsdException w:name="Medium Grid 3 Accent 3" w:semiHidden="0" w:uiPriority="69" w:unhideWhenUsed="0"/>
-    <w:lsdException w:name="Dark List Accent 3" w:semiHidden="0" w:uiPriority="70" w:unhideWhenUsed="0"/>
-    <w:lsdException w:name="Colorful Shading Accent 3" w:semiHidden="0" w:uiPriority="71" w:unhideWhenUsed="0"/>
-    <w:lsdException w:name="Colorful List Accent 3" w:semiHidden="0" w:uiPriority="72" w:unhideWhenUsed="0"/>
-    <w:lsdException w:name="Colorful Grid Accent 3" w:semiHidden="0" w:uiPriority="73" w:unhideWhenUsed="0"/>
-    <w:lsdException w:name="Light Shading Accent 4" w:semiHidden="0" w:uiPriority="60" w:unhideWhenUsed="0"/>
-    <w:lsdException w:name="Light List Accent 4" w:semiHidden="0" w:uiPriority="61" w:unhideWhenUsed="0"/>
-    <w:lsdException w:name="Light Grid Accent 4" w:semiHidden="0" w:uiPriority="62" w:unhideWhenUsed="0"/>
-    <w:lsdException w:name="Medium Shading 1 Accent 4" w:semiHidden="0" w:uiPriority="63" w:unhideWhenUsed="0"/>
-    <w:lsdException w:name="Medium Shading 2 Accent 4" w:semiHidden="0" w:uiPriority="64" w:unhideWhenUsed="0"/>
-    <w:lsdException w:name="Medium List 1 Accent 4" w:semiHidden="0" w:uiPriority="65" w:unhideWhenUsed="0"/>
-    <w:lsdException w:name="Medium List 2 Accent 4" w:semiHidden="0" w:uiPriority="66" w:unhideWhenUsed="0"/>
-    <w:lsdException w:name="Medium Grid 1 Accent 4" w:semiHidden="0" w:uiPriority="67" w:unhideWhenUsed="0"/>
-    <w:lsdException w:name="Medium Grid 2 Accent 4" w:semiHidden="0" w:uiPriority="68" w:unhideWhenUsed="0"/>
-    <w:lsdException w:name="Medium Grid 3 Accent 4" w:semiHidden="0" w:uiPriority="69" w:unhideWhenUsed="0"/>
-    <w:lsdException w:name="Dark List Accent 4" w:semiHidden="0" w:uiPriority="70" w:unhideWhenUsed="0"/>
-    <w:lsdException w:name="Colorful Shading Accent 4" w:semiHidden="0" w:uiPriority="71" w:unhideWhenUsed="0"/>
-    <w:lsdException w:name="Colorful List Accent 4" w:semiHidden="0" w:uiPriority="72" w:unhideWhenUsed="0"/>
-    <w:lsdException w:name="Colorful Grid Accent 4" w:semiHidden="0" w:uiPriority="73" w:unhideWhenUsed="0"/>
-    <w:lsdException w:name="Light Shading Accent 5" w:semiHidden="0" w:uiPriority="60" w:unhideWhenUsed="0"/>
-    <w:lsdException w:name="Light List Accent 5" w:semiHidden="0" w:uiPriority="61" w:unhideWhenUsed="0"/>
-    <w:lsdException w:name="Light Grid Accent 5" w:semiHidden="0" w:uiPriority="62" w:unhideWhenUsed="0"/>
-    <w:lsdException w:name="Medium Shading 1 Accent 5" w:semiHidden="0" w:uiPriority="63" w:unhideWhenUsed="0"/>
-    <w:lsdException w:name="Medium Shading 2 Accent 5" w:semiHidden="0" w:uiPriority="64" w:unhideWhenUsed="0"/>
-    <w:lsdException w:name="Medium List 1 Accent 5" w:semiHidden="0" w:uiPriority="65" w:unhideWhenUsed="0"/>
-    <w:lsdException w:name="Medium List 2 Accent 5" w:semiHidden="0" w:uiPriority="66" w:unhideWhenUsed="0"/>
-    <w:lsdException w:name="Medium Grid 1 Accent 5" w:semiHidden="0" w:uiPriority="67" w:unhideWhenUsed="0"/>
-    <w:lsdException w:name="Medium Grid 2 Accent 5" w:semiHidden="0" w:uiPriority="68" w:unhideWhenUsed="0"/>
-    <w:lsdException w:name="Medium Grid 3 Accent 5" w:semiHidden="0" w:uiPriority="69" w:unhideWhenUsed="0"/>
-    <w:lsdException w:name="Dark List Accent 5" w:semiHidden="0" w:uiPriority="70" w:unhideWhenUsed="0"/>
-    <w:lsdException w:name="Colorful Shading Accent 5" w:semiHidden="0" w:uiPriority="71" w:unhideWhenUsed="0"/>
-    <w:lsdException w:name="Colorful List Accent 5" w:semiHidden="0" w:uiPriority="72" w:unhideWhenUsed="0"/>
-    <w:lsdException w:name="Colorful Grid Accent 5" w:semiHidden="0" w:uiPriority="73" w:unhideWhenUsed="0"/>
-    <w:lsdException w:name="Light Shading Accent 6" w:semiHidden="0" w:uiPriority="60" w:unhideWhenUsed="0"/>
-    <w:lsdException w:name="Light List Accent 6" w:semiHidden="0" w:uiPriority="61" w:unhideWhenUsed="0"/>
-    <w:lsdException w:name="Light Grid Accent 6" w:semiHidden="0" w:uiPriority="62" w:unhideWhenUsed="0"/>
-    <w:lsdException w:name="Medium Shading 1 Accent 6" w:semiHidden="0" w:uiPriority="63" w:unhideWhenUsed="0"/>
-    <w:lsdException w:name="Medium Shading 2 Accent 6" w:semiHidden="0" w:uiPriority="64" w:unhideWhenUsed="0"/>
-    <w:lsdException w:name="Medium List 1 Accent 6" w:semiHidden="0" w:uiPriority="65" w:unhideWhenUsed="0"/>
-    <w:lsdException w:name="Medium List 2 Accent 6" w:semiHidden="0" w:uiPriority="66" w:unhideWhenUsed="0"/>
-    <w:lsdException w:name="Medium Grid 1 Accent 6" w:semiHidden="0" w:uiPriority="67" w:unhideWhenUsed="0"/>
-    <w:lsdException w:name="Medium Grid 2 Accent 6" w:semiHidden="0" w:uiPriority="68" w:unhideWhenUsed="0"/>
-    <w:lsdException w:name="Medium Grid 3 Accent 6" w:semiHidden="0" w:uiPriority="69" w:unhideWhenUsed="0"/>
-    <w:lsdException w:name="Dark List Accent 6" w:semiHidden="0" w:uiPriority="70" w:unhideWhenUsed="0"/>
-    <w:lsdException w:name="Colorful Shading Accent 6" w:semiHidden="0" w:uiPriority="71" w:unhideWhenUsed="0"/>
-    <w:lsdException w:name="Colorful List Accent 6" w:semiHidden="0" w:uiPriority="72" w:unhideWhenUsed="0"/>
-    <w:lsdException w:name="Colorful Grid Accent 6" w:semiHidden="0" w:uiPriority="73" w:unhideWhenUsed="0"/>
-    <w:lsdException w:name="Subtle Emphasis" w:semiHidden="0" w:uiPriority="19" w:unhideWhenUsed="0" w:qFormat="1"/>
-    <w:lsdException w:name="Intense Emphasis" w:semiHidden="0" w:uiPriority="21" w:unhideWhenUsed="0" w:qFormat="1"/>
-    <w:lsdException w:name="Subtle Reference" w:semiHidden="0" w:uiPriority="31" w:unhideWhenUsed="0" w:qFormat="1"/>
-    <w:lsdException w:name="Intense Reference" w:semiHidden="0" w:uiPriority="32" w:unhideWhenUsed="0" w:qFormat="1"/>
-    <w:lsdException w:name="Book Title" w:semiHidden="0" w:uiPriority="33" w:unhideWhenUsed="0" w:qFormat="1"/>
-    <w:lsdException w:name="Bibliography" w:uiPriority="37"/>
-    <w:lsdException w:name="TOC Heading" w:uiPriority="39" w:qFormat="1"/>
+  <w:latentStyles w:defLockedState="0" w:defUIPriority="99" w:defSemiHidden="0" w:defUnhideWhenUsed="0" w:defQFormat="0" w:count="371">
+    <w:lsdException w:name="Normal" w:uiPriority="0" w:qFormat="1"/>
+    <w:lsdException w:name="heading 1" w:uiPriority="9" w:qFormat="1"/>
+    <w:lsdException w:name="heading 2" w:semiHidden="1" w:uiPriority="9" w:unhideWhenUsed="1" w:qFormat="1"/>
+    <w:lsdException w:name="heading 3" w:semiHidden="1" w:uiPriority="9" w:unhideWhenUsed="1" w:qFormat="1"/>
+    <w:lsdException w:name="heading 4" w:semiHidden="1" w:uiPriority="9" w:unhideWhenUsed="1" w:qFormat="1"/>
+    <w:lsdException w:name="heading 5" w:semiHidden="1" w:uiPriority="9" w:unhideWhenUsed="1" w:qFormat="1"/>
+    <w:lsdException w:name="heading 6" w:semiHidden="1" w:uiPriority="9" w:unhideWhenUsed="1" w:qFormat="1"/>
+    <w:lsdException w:name="heading 7" w:semiHidden="1" w:uiPriority="9" w:unhideWhenUsed="1" w:qFormat="1"/>
+    <w:lsdException w:name="heading 8" w:semiHidden="1" w:uiPriority="9" w:unhideWhenUsed="1" w:qFormat="1"/>
+    <w:lsdException w:name="heading 9" w:semiHidden="1" w:uiPriority="9" w:unhideWhenUsed="1" w:qFormat="1"/>
+    <w:lsdException w:name="index 1" w:semiHidden="1" w:unhideWhenUsed="1"/>
+    <w:lsdException w:name="index 2" w:semiHidden="1" w:unhideWhenUsed="1"/>
+    <w:lsdException w:name="index 3" w:semiHidden="1" w:unhideWhenUsed="1"/>
+    <w:lsdException w:name="index 4" w:semiHidden="1" w:unhideWhenUsed="1"/>
+    <w:lsdException w:name="index 5" w:semiHidden="1" w:unhideWhenUsed="1"/>
+    <w:lsdException w:name="index 6" w:semiHidden="1" w:unhideWhenUsed="1"/>
+    <w:lsdException w:name="index 7" w:semiHidden="1" w:unhideWhenUsed="1"/>
+    <w:lsdException w:name="index 8" w:semiHidden="1" w:unhideWhenUsed="1"/>
+    <w:lsdException w:name="index 9" w:semiHidden="1" w:unhideWhenUsed="1"/>
+    <w:lsdException w:name="toc 1" w:semiHidden="1" w:uiPriority="39" w:unhideWhenUsed="1"/>
+    <w:lsdException w:name="toc 2" w:semiHidden="1" w:uiPriority="39" w:unhideWhenUsed="1"/>
+    <w:lsdException w:name="toc 3" w:semiHidden="1" w:uiPriority="39" w:unhideWhenUsed="1"/>
+    <w:lsdException w:name="toc 4" w:semiHidden="1" w:uiPriority="39" w:unhideWhenUsed="1"/>
+    <w:lsdException w:name="toc 5" w:semiHidden="1" w:uiPriority="39" w:unhideWhenUsed="1"/>
+    <w:lsdException w:name="toc 6" w:semiHidden="1" w:uiPriority="39" w:unhideWhenUsed="1"/>
+    <w:lsdException w:name="toc 7" w:semiHidden="1" w:uiPriority="39" w:unhideWhenUsed="1"/>
+    <w:lsdException w:name="toc 8" w:semiHidden="1" w:uiPriority="39" w:unhideWhenUsed="1"/>
+    <w:lsdException w:name="toc 9" w:semiHidden="1" w:uiPriority="39" w:unhideWhenUsed="1"/>
+    <w:lsdException w:name="Normal Indent" w:semiHidden="1" w:unhideWhenUsed="1"/>
+    <w:lsdException w:name="footnote text" w:semiHidden="1" w:unhideWhenUsed="1"/>
+    <w:lsdException w:name="annotation text" w:semiHidden="1" w:unhideWhenUsed="1"/>
+    <w:lsdException w:name="header" w:semiHidden="1" w:unhideWhenUsed="1"/>
+    <w:lsdException w:name="footer" w:semiHidden="1" w:unhideWhenUsed="1"/>
+    <w:lsdException w:name="index heading" w:semiHidden="1" w:unhideWhenUsed="1"/>
+    <w:lsdException w:name="caption" w:semiHidden="1" w:uiPriority="35" w:unhideWhenUsed="1" w:qFormat="1"/>
+    <w:lsdException w:name="table of figures" w:semiHidden="1" w:unhideWhenUsed="1"/>
+    <w:lsdException w:name="envelope address" w:semiHidden="1" w:unhideWhenUsed="1"/>
+    <w:lsdException w:name="envelope return" w:semiHidden="1" w:unhideWhenUsed="1"/>
+    <w:lsdException w:name="footnote reference" w:semiHidden="1" w:unhideWhenUsed="1"/>
+    <w:lsdException w:name="annotation reference" w:semiHidden="1" w:unhideWhenUsed="1"/>
+    <w:lsdException w:name="line number" w:semiHidden="1" w:unhideWhenUsed="1"/>
+    <w:lsdException w:name="page number" w:semiHidden="1" w:unhideWhenUsed="1"/>
+    <w:lsdException w:name="endnote reference" w:semiHidden="1" w:unhideWhenUsed="1"/>
+    <w:lsdException w:name="endnote text" w:semiHidden="1" w:unhideWhenUsed="1"/>
+    <w:lsdException w:name="table of authorities" w:semiHidden="1" w:unhideWhenUsed="1"/>
+    <w:lsdException w:name="macro" w:semiHidden="1" w:unhideWhenUsed="1"/>
+    <w:lsdException w:name="toa heading" w:semiHidden="1" w:unhideWhenUsed="1"/>
+    <w:lsdException w:name="List" w:semiHidden="1" w:unhideWhenUsed="1"/>
+    <w:lsdException w:name="List Bullet" w:semiHidden="1" w:unhideWhenUsed="1"/>
+    <w:lsdException w:name="List Number" w:semiHidden="1" w:unhideWhenUsed="1"/>
+    <w:lsdException w:name="List 2" w:semiHidden="1" w:unhideWhenUsed="1"/>
+    <w:lsdException w:name="List 3" w:semiHidden="1" w:unhideWhenUsed="1"/>
+    <w:lsdException w:name="List 4" w:semiHidden="1" w:unhideWhenUsed="1"/>
+    <w:lsdException w:name="List 5" w:semiHidden="1" w:unhideWhenUsed="1"/>
+    <w:lsdException w:name="List Bullet 2" w:semiHidden="1" w:unhideWhenUsed="1"/>
+    <w:lsdException w:name="List Bullet 3" w:semiHidden="1" w:unhideWhenUsed="1"/>
+    <w:lsdException w:name="List Bullet 4" w:semiHidden="1" w:unhideWhenUsed="1"/>
+    <w:lsdException w:name="List Bullet 5" w:semiHidden="1" w:unhideWhenUsed="1"/>
+    <w:lsdException w:name="List Number 2" w:semiHidden="1" w:unhideWhenUsed="1"/>
+    <w:lsdException w:name="List Number 3" w:semiHidden="1" w:unhideWhenUsed="1"/>
+    <w:lsdException w:name="List Number 4" w:semiHidden="1" w:unhideWhenUsed="1"/>
+    <w:lsdException w:name="List Number 5" w:semiHidden="1" w:unhideWhenUsed="1"/>
+    <w:lsdException w:name="Title" w:uiPriority="10" w:qFormat="1"/>
+    <w:lsdException w:name="Closing" w:semiHidden="1" w:unhideWhenUsed="1"/>
+    <w:lsdException w:name="Signature" w:semiHidden="1" w:unhideWhenUsed="1"/>
+    <w:lsdException w:name="Default Paragraph Font" w:semiHidden="1" w:uiPriority="1" w:unhideWhenUsed="1"/>
+    <w:lsdException w:name="Body Text" w:semiHidden="1" w:unhideWhenUsed="1"/>
+    <w:lsdException w:name="Body Text Indent" w:semiHidden="1" w:unhideWhenUsed="1"/>
+    <w:lsdException w:name="List Continue" w:semiHidden="1" w:unhideWhenUsed="1"/>
+    <w:lsdException w:name="List Continue 2" w:semiHidden="1" w:unhideWhenUsed="1"/>
+    <w:lsdException w:name="List Continue 3" w:semiHidden="1" w:unhideWhenUsed="1"/>
+    <w:lsdException w:name="List Continue 4" w:semiHidden="1" w:unhideWhenUsed="1"/>
+    <w:lsdException w:name="List Continue 5" w:semiHidden="1" w:unhideWhenUsed="1"/>
+    <w:lsdException w:name="Message Header" w:semiHidden="1" w:unhideWhenUsed="1"/>
+    <w:lsdException w:name="Subtitle" w:uiPriority="11" w:qFormat="1"/>
+    <w:lsdException w:name="Salutation" w:semiHidden="1" w:unhideWhenUsed="1"/>
+    <w:lsdException w:name="Date" w:semiHidden="1" w:unhideWhenUsed="1"/>
+    <w:lsdException w:name="Body Text First Indent" w:semiHidden="1" w:unhideWhenUsed="1"/>
+    <w:lsdException w:name="Body Text First Indent 2" w:semiHidden="1" w:unhideWhenUsed="1"/>
+    <w:lsdException w:name="Note Heading" w:semiHidden="1" w:unhideWhenUsed="1"/>
+    <w:lsdException w:name="Body Text 2" w:semiHidden="1" w:unhideWhenUsed="1"/>
+    <w:lsdException w:name="Body Text 3" w:semiHidden="1" w:unhideWhenUsed="1"/>
+    <w:lsdException w:name="Body Text Indent 2" w:semiHidden="1" w:unhideWhenUsed="1"/>
+    <w:lsdException w:name="Body Text Indent 3" w:semiHidden="1" w:unhideWhenUsed="1"/>
+    <w:lsdException w:name="Block Text" w:semiHidden="1" w:unhideWhenUsed="1"/>
+    <w:lsdException w:name="Hyperlink" w:semiHidden="1" w:unhideWhenUsed="1"/>
+    <w:lsdException w:name="FollowedHyperlink" w:semiHidden="1" w:unhideWhenUsed="1"/>
+    <w:lsdException w:name="Strong" w:uiPriority="22" w:qFormat="1"/>
+    <w:lsdException w:name="Emphasis" w:uiPriority="20" w:qFormat="1"/>
+    <w:lsdException w:name="Document Map" w:semiHidden="1" w:unhideWhenUsed="1"/>
+    <w:lsdException w:name="Plain Text" w:semiHidden="1" w:unhideWhenUsed="1"/>
+    <w:lsdException w:name="E-mail Signature" w:semiHidden="1" w:unhideWhenUsed="1"/>
+    <w:lsdException w:name="HTML Top of Form" w:semiHidden="1" w:unhideWhenUsed="1"/>
+    <w:lsdException w:name="HTML Bottom of Form" w:semiHidden="1" w:unhideWhenUsed="1"/>
+    <w:lsdException w:name="Normal (Web)" w:semiHidden="1" w:unhideWhenUsed="1"/>
+    <w:lsdException w:name="HTML Acronym" w:semiHidden="1" w:unhideWhenUsed="1"/>
+    <w:lsdException w:name="HTML Address" w:semiHidden="1" w:unhideWhenUsed="1"/>
+    <w:lsdException w:name="HTML Cite" w:semiHidden="1" w:unhideWhenUsed="1"/>
+    <w:lsdException w:name="HTML Code" w:semiHidden="1" w:unhideWhenUsed="1"/>
+    <w:lsdException w:name="HTML Definition" w:semiHidden="1" w:unhideWhenUsed="1"/>
+    <w:lsdException w:name="HTML Keyboard" w:semiHidden="1" w:unhideWhenUsed="1"/>
+    <w:lsdException w:name="HTML Preformatted" w:semiHidden="1" w:unhideWhenUsed="1"/>
+    <w:lsdException w:name="HTML Sample" w:semiHidden="1" w:unhideWhenUsed="1"/>
+    <w:lsdException w:name="HTML Typewriter" w:semiHidden="1" w:unhideWhenUsed="1"/>
+    <w:lsdException w:name="HTML Variable" w:semiHidden="1" w:unhideWhenUsed="1"/>
+    <w:lsdException w:name="Normal Table" w:semiHidden="1" w:unhideWhenUsed="1"/>
+    <w:lsdException w:name="annotation subject" w:semiHidden="1" w:unhideWhenUsed="1"/>
+    <w:lsdException w:name="No List" w:semiHidden="1" w:unhideWhenUsed="1"/>
+    <w:lsdException w:name="Outline List 1" w:semiHidden="1" w:unhideWhenUsed="1"/>
+    <w:lsdException w:name="Outline List 2" w:semiHidden="1" w:unhideWhenUsed="1"/>
+    <w:lsdException w:name="Outline List 3" w:semiHidden="1" w:unhideWhenUsed="1"/>
+    <w:lsdException w:name="Table Simple 1" w:semiHidden="1" w:unhideWhenUsed="1"/>
+    <w:lsdException w:name="Table Simple 2" w:semiHidden="1" w:unhideWhenUsed="1"/>
+    <w:lsdException w:name="Table Simple 3" w:semiHidden="1" w:unhideWhenUsed="1"/>
+    <w:lsdException w:name="Table Classic 1" w:semiHidden="1" w:unhideWhenUsed="1"/>
+    <w:lsdException w:name="Table Classic 2" w:semiHidden="1" w:unhideWhenUsed="1"/>
+    <w:lsdException w:name="Table Classic 3" w:semiHidden="1" w:unhideWhenUsed="1"/>
+    <w:lsdException w:name="Table Classic 4" w:semiHidden="1" w:unhideWhenUsed="1"/>
+    <w:lsdException w:name="Table Colorful 1" w:semiHidden="1" w:unhideWhenUsed="1"/>
+    <w:lsdException w:name="Table Colorful 2" w:semiHidden="1" w:unhideWhenUsed="1"/>
+    <w:lsdException w:name="Table Colorful 3" w:semiHidden="1" w:unhideWhenUsed="1"/>
+    <w:lsdException w:name="Table Columns 1" w:semiHidden="1" w:unhideWhenUsed="1"/>
+    <w:lsdException w:name="Table Columns 2" w:semiHidden="1" w:unhideWhenUsed="1"/>
+    <w:lsdException w:name="Table Columns 3" w:semiHidden="1" w:unhideWhenUsed="1"/>
+    <w:lsdException w:name="Table Columns 4" w:semiHidden="1" w:unhideWhenUsed="1"/>
+    <w:lsdException w:name="Table Columns 5" w:semiHidden="1" w:unhideWhenUsed="1"/>
+    <w:lsdException w:name="Table Grid 1" w:semiHidden="1" w:unhideWhenUsed="1"/>
+    <w:lsdException w:name="Table Grid 2" w:semiHidden="1" w:unhideWhenUsed="1"/>
+    <w:lsdException w:name="Table Grid 3" w:semiHidden="1" w:unhideWhenUsed="1"/>
+    <w:lsdException w:name="Table Grid 4" w:semiHidden="1" w:unhideWhenUsed="1"/>
+    <w:lsdException w:name="Table Grid 5" w:semiHidden="1" w:unhideWhenUsed="1"/>
+    <w:lsdException w:name="Table Grid 6" w:semiHidden="1" w:unhideWhenUsed="1"/>
+    <w:lsdException w:name="Table Grid 7" w:semiHidden="1" w:unhideWhenUsed="1"/>
+    <w:lsdException w:name="Table Grid 8" w:semiHidden="1" w:unhideWhenUsed="1"/>
+    <w:lsdException w:name="Table List 1" w:semiHidden="1" w:unhideWhenUsed="1"/>
+    <w:lsdException w:name="Table List 2" w:semiHidden="1" w:unhideWhenUsed="1"/>
+    <w:lsdException w:name="Table List 3" w:semiHidden="1" w:unhideWhenUsed="1"/>
+    <w:lsdException w:name="Table List 4" w:semiHidden="1" w:unhideWhenUsed="1"/>
+    <w:lsdException w:name="Table List 5" w:semiHidden="1" w:unhideWhenUsed="1"/>
+    <w:lsdException w:name="Table List 6" w:semiHidden="1" w:unhideWhenUsed="1"/>
+    <w:lsdException w:name="Table List 7" w:semiHidden="1" w:unhideWhenUsed="1"/>
+    <w:lsdException w:name="Table List 8" w:semiHidden="1" w:unhideWhenUsed="1"/>
+    <w:lsdException w:name="Table 3D effects 1" w:semiHidden="1" w:unhideWhenUsed="1"/>
+    <w:lsdException w:name="Table 3D effects 2" w:semiHidden="1" w:unhideWhenUsed="1"/>
+    <w:lsdException w:name="Table 3D effects 3" w:semiHidden="1" w:unhideWhenUsed="1"/>
+    <w:lsdException w:name="Table Contemporary" w:semiHidden="1" w:unhideWhenUsed="1"/>
+    <w:lsdException w:name="Table Elegant" w:semiHidden="1" w:unhideWhenUsed="1"/>
+    <w:lsdException w:name="Table Professional" w:semiHidden="1" w:unhideWhenUsed="1"/>
+    <w:lsdException w:name="Table Subtle 1" w:semiHidden="1" w:unhideWhenUsed="1"/>
+    <w:lsdException w:name="Table Subtle 2" w:semiHidden="1" w:unhideWhenUsed="1"/>
+    <w:lsdException w:name="Table Web 1" w:semiHidden="1" w:unhideWhenUsed="1"/>
+    <w:lsdException w:name="Table Web 2" w:semiHidden="1" w:unhideWhenUsed="1"/>
+    <w:lsdException w:name="Table Web 3" w:semiHidden="1" w:unhideWhenUsed="1"/>
+    <w:lsdException w:name="Balloon Text" w:semiHidden="1" w:unhideWhenUsed="1"/>
+    <w:lsdException w:name="Table Grid" w:uiPriority="39"/>
+    <w:lsdException w:name="Table Theme" w:semiHidden="1" w:unhideWhenUsed="1"/>
+    <w:lsdException w:name="Placeholder Text" w:semiHidden="1"/>
+    <w:lsdException w:name="No Spacing" w:uiPriority="1" w:qFormat="1"/>
+    <w:lsdException w:name="Light Shading" w:uiPriority="60"/>
+    <w:lsdException w:name="Light List" w:uiPriority="61"/>
+    <w:lsdException w:name="Light Grid" w:uiPriority="62"/>
+    <w:lsdException w:name="Medium Shading 1" w:uiPriority="63"/>
+    <w:lsdException w:name="Medium Shading 2" w:uiPriority="64"/>
+    <w:lsdException w:name="Medium List 1" w:uiPriority="65"/>
+    <w:lsdException w:name="Medium List 2" w:uiPriority="66"/>
+    <w:lsdException w:name="Medium Grid 1" w:uiPriority="67"/>
+    <w:lsdException w:name="Medium Grid 2" w:uiPriority="68"/>
+    <w:lsdException w:name="Medium Grid 3" w:uiPriority="69"/>
+    <w:lsdException w:name="Dark List" w:uiPriority="70"/>
+    <w:lsdException w:name="Colorful Shading" w:uiPriority="71"/>
+    <w:lsdException w:name="Colorful List" w:uiPriority="72"/>
+    <w:lsdException w:name="Colorful Grid" w:uiPriority="73"/>
+    <w:lsdException w:name="Light Shading Accent 1" w:uiPriority="60"/>
+    <w:lsdException w:name="Light List Accent 1" w:uiPriority="61"/>
+    <w:lsdException w:name="Light Grid Accent 1" w:uiPriority="62"/>
+    <w:lsdException w:name="Medium Shading 1 Accent 1" w:uiPriority="63"/>
+    <w:lsdException w:name="Medium Shading 2 Accent 1" w:uiPriority="64"/>
+    <w:lsdException w:name="Medium List 1 Accent 1" w:uiPriority="65"/>
+    <w:lsdException w:name="Revision" w:semiHidden="1"/>
+    <w:lsdException w:name="List Paragraph" w:uiPriority="34" w:qFormat="1"/>
+    <w:lsdException w:name="Quote" w:uiPriority="29" w:qFormat="1"/>
+    <w:lsdException w:name="Intense Quote" w:uiPriority="30" w:qFormat="1"/>
+    <w:lsdException w:name="Medium List 2 Accent 1" w:uiPriority="66"/>
+    <w:lsdException w:name="Medium Grid 1 Accent 1" w:uiPriority="67"/>
+    <w:lsdException w:name="Medium Grid 2 Accent 1" w:uiPriority="68"/>
+    <w:lsdException w:name="Medium Grid 3 Accent 1" w:uiPriority="69"/>
+    <w:lsdException w:name="Dark List Accent 1" w:uiPriority="70"/>
+    <w:lsdException w:name="Colorful Shading Accent 1" w:uiPriority="71"/>
+    <w:lsdException w:name="Colorful List Accent 1" w:uiPriority="72"/>
+    <w:lsdException w:name="Colorful Grid Accent 1" w:uiPriority="73"/>
+    <w:lsdException w:name="Light Shading Accent 2" w:uiPriority="60"/>
+    <w:lsdException w:name="Light List Accent 2" w:uiPriority="61"/>
+    <w:lsdException w:name="Light Grid Accent 2" w:uiPriority="62"/>
+    <w:lsdException w:name="Medium Shading 1 Accent 2" w:uiPriority="63"/>
+    <w:lsdException w:name="Medium Shading 2 Accent 2" w:uiPriority="64"/>
+    <w:lsdException w:name="Medium List 1 Accent 2" w:uiPriority="65"/>
+    <w:lsdException w:name="Medium List 2 Accent 2" w:uiPriority="66"/>
+    <w:lsdException w:name="Medium Grid 1 Accent 2" w:uiPriority="67"/>
+    <w:lsdException w:name="Medium Grid 2 Accent 2" w:uiPriority="68"/>
+    <w:lsdException w:name="Medium Grid 3 Accent 2" w:uiPriority="69"/>
+    <w:lsdException w:name="Dark List Accent 2" w:uiPriority="70"/>
+    <w:lsdException w:name="Colorful Shading Accent 2" w:uiPriority="71"/>
+    <w:lsdException w:name="Colorful List Accent 2" w:uiPriority="72"/>
+    <w:lsdException w:name="Colorful Grid Accent 2" w:uiPriority="73"/>
+    <w:lsdException w:name="Light Shading Accent 3" w:uiPriority="60"/>
+    <w:lsdException w:name="Light List Accent 3" w:uiPriority="61"/>
+    <w:lsdException w:name="Light Grid Accent 3" w:uiPriority="62"/>
+    <w:lsdException w:name="Medium Shading 1 Accent 3" w:uiPriority="63"/>
+    <w:lsdException w:name="Medium Shading 2 Accent 3" w:uiPriority="64"/>
+    <w:lsdException w:name="Medium List 1 Accent 3" w:uiPriority="65"/>
+    <w:lsdException w:name="Medium List 2 Accent 3" w:uiPriority="66"/>
+    <w:lsdException w:name="Medium Grid 1 Accent 3" w:uiPriority="67"/>
+    <w:lsdException w:name="Medium Grid 2 Accent 3" w:uiPriority="68"/>
+    <w:lsdException w:name="Medium Grid 3 Accent 3" w:uiPriority="69"/>
+    <w:lsdException w:name="Dark List Accent 3" w:uiPriority="70"/>
+    <w:lsdException w:name="Colorful Shading Accent 3" w:uiPriority="71"/>
+    <w:lsdException w:name="Colorful List Accent 3" w:uiPriority="72"/>
+    <w:lsdException w:name="Colorful Grid Accent 3" w:uiPriority="73"/>
+    <w:lsdException w:name="Light Shading Accent 4" w:uiPriority="60"/>
+    <w:lsdException w:name="Light List Accent 4" w:uiPriority="61"/>
+    <w:lsdException w:name="Light Grid Accent 4" w:uiPriority="62"/>
+    <w:lsdException w:name="Medium Shading 1 Accent 4" w:uiPriority="63"/>
+    <w:lsdException w:name="Medium Shading 2 Accent 4" w:uiPriority="64"/>
+    <w:lsdException w:name="Medium List 1 Accent 4" w:uiPriority="65"/>
+    <w:lsdException w:name="Medium List 2 Accent 4" w:uiPriority="66"/>
+    <w:lsdException w:name="Medium Grid 1 Accent 4" w:uiPriority="67"/>
+    <w:lsdException w:name="Medium Grid 2 Accent 4" w:uiPriority="68"/>
+    <w:lsdException w:name="Medium Grid 3 Accent 4" w:uiPriority="69"/>
+    <w:lsdException w:name="Dark List Accent 4" w:uiPriority="70"/>
+    <w:lsdException w:name="Colorful Shading Accent 4" w:uiPriority="71"/>
+    <w:lsdException w:name="Colorful List Accent 4" w:uiPriority="72"/>
+    <w:lsdException w:name="Colorful Grid Accent 4" w:uiPriority="73"/>
+    <w:lsdException w:name="Light Shading Accent 5" w:uiPriority="60"/>
+    <w:lsdException w:name="Light List Accent 5" w:uiPriority="61"/>
+    <w:lsdException w:name="Light Grid Accent 5" w:uiPriority="62"/>
+    <w:lsdException w:name="Medium Shading 1 Accent 5" w:uiPriority="63"/>
+    <w:lsdException w:name="Medium Shading 2 Accent 5" w:uiPriority="64"/>
+    <w:lsdException w:name="Medium List 1 Accent 5" w:uiPriority="65"/>
+    <w:lsdException w:name="Medium List 2 Accent 5" w:uiPriority="66"/>
+    <w:lsdException w:name="Medium Grid 1 Accent 5" w:uiPriority="67"/>
+    <w:lsdException w:name="Medium Grid 2 Accent 5" w:uiPriority="68"/>
+    <w:lsdException w:name="Medium Grid 3 Accent 5" w:uiPriority="69"/>
+    <w:lsdException w:name="Dark List Accent 5" w:uiPriority="70"/>
+    <w:lsdException w:name="Colorful Shading Accent 5" w:uiPriority="71"/>
+    <w:lsdException w:name="Colorful List Accent 5" w:uiPriority="72"/>
+    <w:lsdException w:name="Colorful Grid Accent 5" w:uiPriority="73"/>
+    <w:lsdException w:name="Light Shading Accent 6" w:uiPriority="60"/>
+    <w:lsdException w:name="Light List Accent 6" w:uiPriority="61"/>
+    <w:lsdException w:name="Light Grid Accent 6" w:uiPriority="62"/>
+    <w:lsdException w:name="Medium Shading 1 Accent 6" w:uiPriority="63"/>
+    <w:lsdException w:name="Medium Shading 2 Accent 6" w:uiPriority="64"/>
+    <w:lsdException w:name="Medium List 1 Accent 6" w:uiPriority="65"/>
+    <w:lsdException w:name="Medium List 2 Accent 6" w:uiPriority="66"/>
+    <w:lsdException w:name="Medium Grid 1 Accent 6" w:uiPriority="67"/>
+    <w:lsdException w:name="Medium Grid 2 Accent 6" w:uiPriority="68"/>
+    <w:lsdException w:name="Medium Grid 3 Accent 6" w:uiPriority="69"/>
+    <w:lsdException w:name="Dark List Accent 6" w:uiPriority="70"/>
+    <w:lsdException w:name="Colorful Shading Accent 6" w:uiPriority="71"/>
+    <w:lsdException w:name="Colorful List Accent 6" w:uiPriority="72"/>
+    <w:lsdException w:name="Colorful Grid Accent 6" w:uiPriority="73"/>
+    <w:lsdException w:name="Subtle Emphasis" w:uiPriority="19" w:qFormat="1"/>
+    <w:lsdException w:name="Intense Emphasis" w:uiPriority="21" w:qFormat="1"/>
+    <w:lsdException w:name="Subtle Reference" w:uiPriority="31" w:qFormat="1"/>
+    <w:lsdException w:name="Intense Reference" w:uiPriority="32" w:qFormat="1"/>
+    <w:lsdException w:name="Book Title" w:uiPriority="33" w:qFormat="1"/>
+    <w:lsdException w:name="Bibliography" w:semiHidden="1" w:uiPriority="37" w:unhideWhenUsed="1"/>
+    <w:lsdException w:name="TOC Heading" w:semiHidden="1" w:uiPriority="39" w:unhideWhenUsed="1" w:qFormat="1"/>
+    <w:lsdException w:name="Plain Table 1" w:uiPriority="41"/>
+    <w:lsdException w:name="Plain Table 2" w:uiPriority="42"/>
+    <w:lsdException w:name="Plain Table 3" w:uiPriority="43"/>
+    <w:lsdException w:name="Plain Table 4" w:uiPriority="44"/>
+    <w:lsdException w:name="Plain Table 5" w:uiPriority="45"/>
+    <w:lsdException w:name="Grid Table Light" w:uiPriority="40"/>
+    <w:lsdException w:name="Grid Table 1 Light" w:uiPriority="46"/>
+    <w:lsdException w:name="Grid Table 2" w:uiPriority="47"/>
+    <w:lsdException w:name="Grid Table 3" w:uiPriority="48"/>
+    <w:lsdException w:name="Grid Table 4" w:uiPriority="49"/>
+    <w:lsdException w:name="Grid Table 5 Dark" w:uiPriority="50"/>
+    <w:lsdException w:name="Grid Table 6 Colorful" w:uiPriority="51"/>
+    <w:lsdException w:name="Grid Table 7 Colorful" w:uiPriority="52"/>
+    <w:lsdException w:name="Grid Table 1 Light Accent 1" w:uiPriority="46"/>
+    <w:lsdException w:name="Grid Table 2 Accent 1" w:uiPriority="47"/>
+    <w:lsdException w:name="Grid Table 3 Accent 1" w:uiPriority="48"/>
+    <w:lsdException w:name="Grid Table 4 Accent 1" w:uiPriority="49"/>
+    <w:lsdException w:name="Grid Table 5 Dark Accent 1" w:uiPriority="50"/>
+    <w:lsdException w:name="Grid Table 6 Colorful Accent 1" w:uiPriority="51"/>
+    <w:lsdException w:name="Grid Table 7 Colorful Accent 1" w:uiPriority="52"/>
+    <w:lsdException w:name="Grid Table 1 Light Accent 2" w:uiPriority="46"/>
+    <w:lsdException w:name="Grid Table 2 Accent 2" w:uiPriority="47"/>
+    <w:lsdException w:name="Grid Table 3 Accent 2" w:uiPriority="48"/>
+    <w:lsdException w:name="Grid Table 4 Accent 2" w:uiPriority="49"/>
+    <w:lsdException w:name="Grid Table 5 Dark Accent 2" w:uiPriority="50"/>
+    <w:lsdException w:name="Grid Table 6 Colorful Accent 2" w:uiPriority="51"/>
+    <w:lsdException w:name="Grid Table 7 Colorful Accent 2" w:uiPriority="52"/>
+    <w:lsdException w:name="Grid Table 1 Light Accent 3" w:uiPriority="46"/>
+    <w:lsdException w:name="Grid Table 2 Accent 3" w:uiPriority="47"/>
+    <w:lsdException w:name="Grid Table 3 Accent 3" w:uiPriority="48"/>
+    <w:lsdException w:name="Grid Table 4 Accent 3" w:uiPriority="49"/>
+    <w:lsdException w:name="Grid Table 5 Dark Accent 3" w:uiPriority="50"/>
+    <w:lsdException w:name="Grid Table 6 Colorful Accent 3" w:uiPriority="51"/>
+    <w:lsdException w:name="Grid Table 7 Colorful Accent 3" w:uiPriority="52"/>
+    <w:lsdException w:name="Grid Table 1 Light Accent 4" w:uiPriority="46"/>
+    <w:lsdException w:name="Grid Table 2 Accent 4" w:uiPriority="47"/>
+    <w:lsdException w:name="Grid Table 3 Accent 4" w:uiPriority="48"/>
+    <w:lsdException w:name="Grid Table 4 Accent 4" w:uiPriority="49"/>
+    <w:lsdException w:name="Grid Table 5 Dark Accent 4" w:uiPriority="50"/>
+    <w:lsdException w:name="Grid Table 6 Colorful Accent 4" w:uiPriority="51"/>
+    <w:lsdException w:name="Grid Table 7 Colorful Accent 4" w:uiPriority="52"/>
+    <w:lsdException w:name="Grid Table 1 Light Accent 5" w:uiPriority="46"/>
+    <w:lsdException w:name="Grid Table 2 Accent 5" w:uiPriority="47"/>
+    <w:lsdException w:name="Grid Table 3 Accent 5" w:uiPriority="48"/>
+    <w:lsdException w:name="Grid Table 4 Accent 5" w:uiPriority="49"/>
+    <w:lsdException w:name="Grid Table 5 Dark Accent 5" w:uiPriority="50"/>
+    <w:lsdException w:name="Grid Table 6 Colorful Accent 5" w:uiPriority="51"/>
+    <w:lsdException w:name="Grid Table 7 Colorful Accent 5" w:uiPriority="52"/>
+    <w:lsdException w:name="Grid Table 1 Light Accent 6" w:uiPriority="46"/>
+    <w:lsdException w:name="Grid Table 2 Accent 6" w:uiPriority="47"/>
+    <w:lsdException w:name="Grid Table 3 Accent 6" w:uiPriority="48"/>
+    <w:lsdException w:name="Grid Table 4 Accent 6" w:uiPriority="49"/>
+    <w:lsdException w:name="Grid Table 5 Dark Accent 6" w:uiPriority="50"/>
+    <w:lsdException w:name="Grid Table 6 Colorful Accent 6" w:uiPriority="51"/>
+    <w:lsdException w:name="Grid Table 7 Colorful Accent 6" w:uiPriority="52"/>
+    <w:lsdException w:name="List Table 1 Light" w:uiPriority="46"/>
+    <w:lsdException w:name="List Table 2" w:uiPriority="47"/>
+    <w:lsdException w:name="List Table 3" w:uiPriority="48"/>
+    <w:lsdException w:name="List Table 4" w:uiPriority="49"/>
+    <w:lsdException w:name="List Table 5 Dark" w:uiPriority="50"/>
+    <w:lsdException w:name="List Table 6 Colorful" w:uiPriority="51"/>
+    <w:lsdException w:name="List Table 7 Colorful" w:uiPriority="52"/>
+    <w:lsdException w:name="List Table 1 Light Accent 1" w:uiPriority="46"/>
+    <w:lsdException w:name="List Table 2 Accent 1" w:uiPriority="47"/>
+    <w:lsdException w:name="List Table 3 Accent 1" w:uiPriority="48"/>
+    <w:lsdException w:name="List Table 4 Accent 1" w:uiPriority="49"/>
+    <w:lsdException w:name="List Table 5 Dark Accent 1" w:uiPriority="50"/>
+    <w:lsdException w:name="List Table 6 Colorful Accent 1" w:uiPriority="51"/>
+    <w:lsdException w:name="List Table 7 Colorful Accent 1" w:uiPriority="52"/>
+    <w:lsdException w:name="List Table 1 Light Accent 2" w:uiPriority="46"/>
+    <w:lsdException w:name="List Table 2 Accent 2" w:uiPriority="47"/>
+    <w:lsdException w:name="List Table 3 Accent 2" w:uiPriority="48"/>
+    <w:lsdException w:name="List Table 4 Accent 2" w:uiPriority="49"/>
+    <w:lsdException w:name="List Table 5 Dark Accent 2" w:uiPriority="50"/>
+    <w:lsdException w:name="List Table 6 Colorful Accent 2" w:uiPriority="51"/>
+    <w:lsdException w:name="List Table 7 Colorful Accent 2" w:uiPriority="52"/>
+    <w:lsdException w:name="List Table 1 Light Accent 3" w:uiPriority="46"/>
+    <w:lsdException w:name="List Table 2 Accent 3" w:uiPriority="47"/>
+    <w:lsdException w:name="List Table 3 Accent 3" w:uiPriority="48"/>
+    <w:lsdException w:name="List Table 4 Accent 3" w:uiPriority="49"/>
+    <w:lsdException w:name="List Table 5 Dark Accent 3" w:uiPriority="50"/>
+    <w:lsdException w:name="List Table 6 Colorful Accent 3" w:uiPriority="51"/>
+    <w:lsdException w:name="List Table 7 Colorful Accent 3" w:uiPriority="52"/>
+    <w:lsdException w:name="List Table 1 Light Accent 4" w:uiPriority="46"/>
+    <w:lsdException w:name="List Table 2 Accent 4" w:uiPriority="47"/>
+    <w:lsdException w:name="List Table 3 Accent 4" w:uiPriority="48"/>
+    <w:lsdException w:name="List Table 4 Accent 4" w:uiPriority="49"/>
+    <w:lsdException w:name="List Table 5 Dark Accent 4" w:uiPriority="50"/>
+    <w:lsdException w:name="List Table 6 Colorful Accent 4" w:uiPriority="51"/>
+    <w:lsdException w:name="List Table 7 Colorful Accent 4" w:uiPriority="52"/>
+    <w:lsdException w:name="List Table 1 Light Accent 5" w:uiPriority="46"/>
+    <w:lsdException w:name="List Table 2 Accent 5" w:uiPriority="47"/>
+    <w:lsdException w:name="List Table 3 Accent 5" w:uiPriority="48"/>
+    <w:lsdException w:name="List Table 4 Accent 5" w:uiPriority="49"/>
+    <w:lsdException w:name="List Table 5 Dark Accent 5" w:uiPriority="50"/>
+    <w:lsdException w:name="List Table 6 Colorful Accent 5" w:uiPriority="51"/>
+    <w:lsdException w:name="List Table 7 Colorful Accent 5" w:uiPriority="52"/>
+    <w:lsdException w:name="List Table 1 Light Accent 6" w:uiPriority="46"/>
+    <w:lsdException w:name="List Table 2 Accent 6" w:uiPriority="47"/>
+    <w:lsdException w:name="List Table 3 Accent 6" w:uiPriority="48"/>
+    <w:lsdException w:name="List Table 4 Accent 6" w:uiPriority="49"/>
+    <w:lsdException w:name="List Table 5 Dark Accent 6" w:uiPriority="50"/>
+    <w:lsdException w:name="List Table 6 Colorful Accent 6" w:uiPriority="51"/>
+    <w:lsdException w:name="List Table 7 Colorful Accent 6" w:uiPriority="52"/>
   </w:latentStyles>
   <w:style w:type="paragraph" w:default="1" w:styleId="Normal">
     <w:name w:val="Normal"/>
@@ -8343,7 +8002,6 @@
     <w:uiPriority w:val="99"/>
     <w:semiHidden/>
     <w:unhideWhenUsed/>
-    <w:qFormat/>
     <w:tblPr>
       <w:tblInd w:w="0" w:type="dxa"/>
       <w:tblCellMar>
@@ -8954,7 +8612,7 @@
 </file>
 
 <file path=customXml/itemProps1.xml><?xml version="1.0" encoding="utf-8"?>
-<ds:datastoreItem xmlns:ds="http://schemas.openxmlformats.org/officeDocument/2006/customXml" ds:itemID="{05087843-BF1D-C14A-B2C6-28E02AFF1D28}">
+<ds:datastoreItem xmlns:ds="http://schemas.openxmlformats.org/officeDocument/2006/customXml" ds:itemID="{67A25816-AD6E-4936-89BC-F1357A1E22A8}">
   <ds:schemaRefs>
     <ds:schemaRef ds:uri="http://schemas.openxmlformats.org/officeDocument/2006/bibliography"/>
   </ds:schemaRefs>

</xml_diff>